<commit_message>
Updated with notes on how to use RStudio git(hub)
</commit_message>
<xml_diff>
--- a/How to use Githubv2.docx
+++ b/How to use Githubv2.docx
@@ -12,26 +12,64 @@
         <w:rPr>
           <w:b/>
         </w:rPr>
-        <w:t>How to use Github</w:t>
-      </w:r>
+        <w:t xml:space="preserve">How to use </w:t>
+      </w:r>
+      <w:proofErr w:type="spellStart"/>
       <w:r>
         <w:rPr>
           <w:b/>
         </w:rPr>
-        <w:t>/Git/RStudio</w:t>
-      </w:r>
-    </w:p>
-    <w:p>
-      <w:pPr>
+        <w:t>Github</w:t>
+      </w:r>
+      <w:proofErr w:type="spellEnd"/>
+      <w:r>
         <w:rPr>
           <w:b/>
         </w:rPr>
-      </w:pPr>
+        <w:t>/</w:t>
+      </w:r>
+      <w:proofErr w:type="spellStart"/>
       <w:r>
         <w:rPr>
           <w:b/>
         </w:rPr>
-        <w:t>Haldre Rogers</w:t>
+        <w:t>Git</w:t>
+      </w:r>
+      <w:proofErr w:type="spellEnd"/>
+      <w:r>
+        <w:rPr>
+          <w:b/>
+        </w:rPr>
+        <w:t>/</w:t>
+      </w:r>
+      <w:proofErr w:type="spellStart"/>
+      <w:r>
+        <w:rPr>
+          <w:b/>
+        </w:rPr>
+        <w:t>RStudio</w:t>
+      </w:r>
+      <w:proofErr w:type="spellEnd"/>
+    </w:p>
+    <w:p>
+      <w:pPr>
+        <w:rPr>
+          <w:b/>
+        </w:rPr>
+      </w:pPr>
+      <w:proofErr w:type="spellStart"/>
+      <w:r>
+        <w:rPr>
+          <w:b/>
+        </w:rPr>
+        <w:t>Haldre</w:t>
+      </w:r>
+      <w:proofErr w:type="spellEnd"/>
+      <w:r>
+        <w:rPr>
+          <w:b/>
+        </w:rPr>
+        <w:t xml:space="preserve"> Rogers</w:t>
       </w:r>
     </w:p>
     <w:p/>
@@ -47,7 +85,87 @@
           <w:b/>
           <w:u w:val="single"/>
         </w:rPr>
-        <w:t>To get GitHub, Git, and RStudio setup (needs to be done just once, when you first start using Git/GitHub)</w:t>
+        <w:t xml:space="preserve">To get </w:t>
+      </w:r>
+      <w:proofErr w:type="spellStart"/>
+      <w:r>
+        <w:rPr>
+          <w:b/>
+          <w:u w:val="single"/>
+        </w:rPr>
+        <w:t>GitHub</w:t>
+      </w:r>
+      <w:proofErr w:type="spellEnd"/>
+      <w:r>
+        <w:rPr>
+          <w:b/>
+          <w:u w:val="single"/>
+        </w:rPr>
+        <w:t xml:space="preserve">, </w:t>
+      </w:r>
+      <w:proofErr w:type="spellStart"/>
+      <w:r>
+        <w:rPr>
+          <w:b/>
+          <w:u w:val="single"/>
+        </w:rPr>
+        <w:t>Git</w:t>
+      </w:r>
+      <w:proofErr w:type="spellEnd"/>
+      <w:r>
+        <w:rPr>
+          <w:b/>
+          <w:u w:val="single"/>
+        </w:rPr>
+        <w:t xml:space="preserve">, and </w:t>
+      </w:r>
+      <w:proofErr w:type="spellStart"/>
+      <w:r>
+        <w:rPr>
+          <w:b/>
+          <w:u w:val="single"/>
+        </w:rPr>
+        <w:t>RStudio</w:t>
+      </w:r>
+      <w:proofErr w:type="spellEnd"/>
+      <w:r>
+        <w:rPr>
+          <w:b/>
+          <w:u w:val="single"/>
+        </w:rPr>
+        <w:t xml:space="preserve"> setup (needs to be done just once, when you first start using </w:t>
+      </w:r>
+      <w:proofErr w:type="spellStart"/>
+      <w:r>
+        <w:rPr>
+          <w:b/>
+          <w:u w:val="single"/>
+        </w:rPr>
+        <w:t>Git</w:t>
+      </w:r>
+      <w:proofErr w:type="spellEnd"/>
+      <w:r>
+        <w:rPr>
+          <w:b/>
+          <w:u w:val="single"/>
+        </w:rPr>
+        <w:t>/</w:t>
+      </w:r>
+      <w:proofErr w:type="spellStart"/>
+      <w:r>
+        <w:rPr>
+          <w:b/>
+          <w:u w:val="single"/>
+        </w:rPr>
+        <w:t>GitHub</w:t>
+      </w:r>
+      <w:proofErr w:type="spellEnd"/>
+      <w:r>
+        <w:rPr>
+          <w:b/>
+          <w:u w:val="single"/>
+        </w:rPr>
+        <w:t>)</w:t>
       </w:r>
     </w:p>
     <w:p/>
@@ -78,7 +196,15 @@
         </w:numPr>
       </w:pPr>
       <w:r>
-        <w:t>Download and install Git (</w:t>
+        <w:t xml:space="preserve">Download and install </w:t>
+      </w:r>
+      <w:proofErr w:type="spellStart"/>
+      <w:r>
+        <w:t>Git</w:t>
+      </w:r>
+      <w:proofErr w:type="spellEnd"/>
+      <w:r>
+        <w:t xml:space="preserve"> (</w:t>
       </w:r>
       <w:r>
         <w:t>https://git-scm.com/downloads</w:t>
@@ -96,7 +222,15 @@
         </w:numPr>
       </w:pPr>
       <w:r>
-        <w:t xml:space="preserve">Create a github account online at </w:t>
+        <w:t xml:space="preserve">Create a </w:t>
+      </w:r>
+      <w:proofErr w:type="spellStart"/>
+      <w:r>
+        <w:t>github</w:t>
+      </w:r>
+      <w:proofErr w:type="spellEnd"/>
+      <w:r>
+        <w:t xml:space="preserve"> account online at </w:t>
       </w:r>
       <w:r>
         <w:t>https://github.com</w:t>
@@ -126,7 +260,15 @@
         </w:numPr>
       </w:pPr>
       <w:r>
-        <w:t xml:space="preserve">Email Haldre your username/email. </w:t>
+        <w:t xml:space="preserve">Email </w:t>
+      </w:r>
+      <w:proofErr w:type="spellStart"/>
+      <w:r>
+        <w:t>Haldre</w:t>
+      </w:r>
+      <w:proofErr w:type="spellEnd"/>
+      <w:r>
+        <w:t xml:space="preserve"> your username/email. </w:t>
       </w:r>
     </w:p>
     <w:p>
@@ -163,6 +305,7 @@
         </w:rPr>
         <w:t xml:space="preserve">Go to </w:t>
       </w:r>
+      <w:proofErr w:type="spellStart"/>
       <w:r>
         <w:rPr>
           <w:rFonts w:eastAsia="Times New Roman"/>
@@ -172,6 +315,7 @@
         </w:rPr>
         <w:t>RStudio</w:t>
       </w:r>
+      <w:proofErr w:type="spellEnd"/>
       <w:r>
         <w:rPr>
           <w:rFonts w:eastAsia="Times New Roman"/>
@@ -206,7 +350,27 @@
           <w:color w:val="444444"/>
           <w:shd w:val="clear" w:color="auto" w:fill="FFFFFF"/>
         </w:rPr>
-        <w:t xml:space="preserve"> Git/SVN or Go to </w:t>
+        <w:t xml:space="preserve"> </w:t>
+      </w:r>
+      <w:proofErr w:type="spellStart"/>
+      <w:r>
+        <w:rPr>
+          <w:rFonts w:eastAsia="Times New Roman"/>
+          <w:iCs/>
+          <w:color w:val="444444"/>
+          <w:shd w:val="clear" w:color="auto" w:fill="FFFFFF"/>
+        </w:rPr>
+        <w:t>Git</w:t>
+      </w:r>
+      <w:proofErr w:type="spellEnd"/>
+      <w:r>
+        <w:rPr>
+          <w:rFonts w:eastAsia="Times New Roman"/>
+          <w:iCs/>
+          <w:color w:val="444444"/>
+          <w:shd w:val="clear" w:color="auto" w:fill="FFFFFF"/>
+        </w:rPr>
+        <w:t xml:space="preserve">/SVN or Go to </w:t>
       </w:r>
       <w:r>
         <w:rPr>
@@ -242,43 +406,45 @@
         </w:rPr>
         <w:t xml:space="preserve"> </w:t>
       </w:r>
+      <w:proofErr w:type="spellStart"/>
       <w:r>
         <w:rPr>
           <w:rFonts w:eastAsia="Times New Roman"/>
           <w:color w:val="444444"/>
           <w:shd w:val="clear" w:color="auto" w:fill="FFFFFF"/>
         </w:rPr>
-        <w:t xml:space="preserve">Git//SVN </w:t>
-      </w:r>
-    </w:p>
-    <w:p>
-      <w:pPr>
-        <w:pStyle w:val="ListParagraph"/>
-        <w:numPr>
-          <w:ilvl w:val="3"/>
-          <w:numId w:val="1"/>
-        </w:numPr>
+        <w:t>Git</w:t>
+      </w:r>
+      <w:proofErr w:type="spellEnd"/>
+      <w:r>
         <w:rPr>
           <w:rFonts w:eastAsia="Times New Roman"/>
           <w:color w:val="444444"/>
           <w:shd w:val="clear" w:color="auto" w:fill="FFFFFF"/>
         </w:rPr>
-      </w:pPr>
-      <w:r>
+        <w:t xml:space="preserve">//SVN </w:t>
+      </w:r>
+    </w:p>
+    <w:p>
+      <w:pPr>
+        <w:pStyle w:val="ListParagraph"/>
+        <w:numPr>
+          <w:ilvl w:val="3"/>
+          <w:numId w:val="1"/>
+        </w:numPr>
         <w:rPr>
           <w:rFonts w:eastAsia="Times New Roman"/>
           <w:color w:val="444444"/>
           <w:shd w:val="clear" w:color="auto" w:fill="FFFFFF"/>
         </w:rPr>
-        <w:t>Make sure "</w:t>
-      </w:r>
+      </w:pPr>
       <w:r>
         <w:rPr>
           <w:rFonts w:eastAsia="Times New Roman"/>
           <w:color w:val="444444"/>
           <w:shd w:val="clear" w:color="auto" w:fill="FFFFFF"/>
         </w:rPr>
-        <w:t>Enable version control</w:t>
+        <w:t>Make sure "</w:t>
       </w:r>
       <w:r>
         <w:rPr>
@@ -286,73 +452,99 @@
           <w:color w:val="444444"/>
           <w:shd w:val="clear" w:color="auto" w:fill="FFFFFF"/>
         </w:rPr>
-        <w:t xml:space="preserve">" is checked. </w:t>
-      </w:r>
-    </w:p>
-    <w:p>
-      <w:pPr>
-        <w:pStyle w:val="ListParagraph"/>
-        <w:numPr>
-          <w:ilvl w:val="3"/>
-          <w:numId w:val="1"/>
-        </w:numPr>
+        <w:t>Enable version control</w:t>
+      </w:r>
+      <w:r>
         <w:rPr>
           <w:rFonts w:eastAsia="Times New Roman"/>
           <w:color w:val="444444"/>
           <w:shd w:val="clear" w:color="auto" w:fill="FFFFFF"/>
         </w:rPr>
-      </w:pPr>
-      <w:r>
+        <w:t xml:space="preserve">" is checked. </w:t>
+      </w:r>
+    </w:p>
+    <w:p>
+      <w:pPr>
+        <w:pStyle w:val="ListParagraph"/>
+        <w:numPr>
+          <w:ilvl w:val="3"/>
+          <w:numId w:val="1"/>
+        </w:numPr>
         <w:rPr>
           <w:rFonts w:eastAsia="Times New Roman"/>
           <w:color w:val="444444"/>
           <w:shd w:val="clear" w:color="auto" w:fill="FFFFFF"/>
         </w:rPr>
-        <w:t>Make sure Git executable says /usr/bin/git</w:t>
-      </w:r>
+      </w:pPr>
       <w:r>
         <w:rPr>
           <w:rFonts w:eastAsia="Times New Roman"/>
           <w:color w:val="444444"/>
           <w:shd w:val="clear" w:color="auto" w:fill="FFFFFF"/>
         </w:rPr>
-        <w:t xml:space="preserve">, or navigate to the 'gin' executable in the 'bin' folder. </w:t>
-      </w:r>
+        <w:t xml:space="preserve">Make sure </w:t>
+      </w:r>
+      <w:proofErr w:type="spellStart"/>
       <w:r>
         <w:rPr>
           <w:rFonts w:eastAsia="Times New Roman"/>
           <w:color w:val="444444"/>
           <w:shd w:val="clear" w:color="auto" w:fill="FFFFFF"/>
         </w:rPr>
-        <w:t xml:space="preserve"> This is tricky. See below</w:t>
-      </w:r>
-    </w:p>
-    <w:p>
-      <w:pPr>
-        <w:pStyle w:val="ListParagraph"/>
-        <w:numPr>
-          <w:ilvl w:val="3"/>
-          <w:numId w:val="1"/>
-        </w:numPr>
-        <w:rPr>
-          <w:rFonts w:eastAsia="Times New Roman"/>
-        </w:rPr>
-      </w:pPr>
+        <w:t>Git</w:t>
+      </w:r>
+      <w:proofErr w:type="spellEnd"/>
       <w:r>
         <w:rPr>
           <w:rFonts w:eastAsia="Times New Roman"/>
           <w:color w:val="444444"/>
           <w:shd w:val="clear" w:color="auto" w:fill="FFFFFF"/>
         </w:rPr>
-        <w:t xml:space="preserve">(optional) </w:t>
-      </w:r>
+        <w:t xml:space="preserve"> executable says /</w:t>
+      </w:r>
+      <w:proofErr w:type="spellStart"/>
       <w:r>
         <w:rPr>
           <w:rFonts w:eastAsia="Times New Roman"/>
           <w:color w:val="444444"/>
           <w:shd w:val="clear" w:color="auto" w:fill="FFFFFF"/>
         </w:rPr>
-        <w:t>Make sure SVN executable says /usr/bin/svn</w:t>
+        <w:t>usr</w:t>
+      </w:r>
+      <w:proofErr w:type="spellEnd"/>
+      <w:r>
+        <w:rPr>
+          <w:rFonts w:eastAsia="Times New Roman"/>
+          <w:color w:val="444444"/>
+          <w:shd w:val="clear" w:color="auto" w:fill="FFFFFF"/>
+        </w:rPr>
+        <w:t>/bin/</w:t>
+      </w:r>
+      <w:proofErr w:type="spellStart"/>
+      <w:r>
+        <w:rPr>
+          <w:rFonts w:eastAsia="Times New Roman"/>
+          <w:color w:val="444444"/>
+          <w:shd w:val="clear" w:color="auto" w:fill="FFFFFF"/>
+        </w:rPr>
+        <w:t>git</w:t>
+      </w:r>
+      <w:proofErr w:type="spellEnd"/>
+      <w:r>
+        <w:rPr>
+          <w:rFonts w:eastAsia="Times New Roman"/>
+          <w:color w:val="444444"/>
+          <w:shd w:val="clear" w:color="auto" w:fill="FFFFFF"/>
+        </w:rPr>
+        <w:t xml:space="preserve">, or navigate to the 'gin' executable in the 'bin' folder. </w:t>
+      </w:r>
+      <w:r>
+        <w:rPr>
+          <w:rFonts w:eastAsia="Times New Roman"/>
+          <w:color w:val="444444"/>
+          <w:shd w:val="clear" w:color="auto" w:fill="FFFFFF"/>
+        </w:rPr>
+        <w:t xml:space="preserve"> This is tricky. See below</w:t>
       </w:r>
     </w:p>
     <w:p>
@@ -369,15 +561,79 @@
       <w:r>
         <w:rPr>
           <w:rFonts w:eastAsia="Times New Roman"/>
-        </w:rPr>
-        <w:t>Link Git</w:t>
+          <w:color w:val="444444"/>
+          <w:shd w:val="clear" w:color="auto" w:fill="FFFFFF"/>
+        </w:rPr>
+        <w:t xml:space="preserve">(optional) </w:t>
       </w:r>
       <w:r>
         <w:rPr>
           <w:rFonts w:eastAsia="Times New Roman"/>
+          <w:color w:val="444444"/>
+          <w:shd w:val="clear" w:color="auto" w:fill="FFFFFF"/>
+        </w:rPr>
+        <w:t>Make sure SVN executable says /</w:t>
+      </w:r>
+      <w:proofErr w:type="spellStart"/>
+      <w:r>
+        <w:rPr>
+          <w:rFonts w:eastAsia="Times New Roman"/>
+          <w:color w:val="444444"/>
+          <w:shd w:val="clear" w:color="auto" w:fill="FFFFFF"/>
+        </w:rPr>
+        <w:t>usr</w:t>
+      </w:r>
+      <w:proofErr w:type="spellEnd"/>
+      <w:r>
+        <w:rPr>
+          <w:rFonts w:eastAsia="Times New Roman"/>
+          <w:color w:val="444444"/>
+          <w:shd w:val="clear" w:color="auto" w:fill="FFFFFF"/>
+        </w:rPr>
+        <w:t>/bin/</w:t>
+      </w:r>
+      <w:proofErr w:type="spellStart"/>
+      <w:r>
+        <w:rPr>
+          <w:rFonts w:eastAsia="Times New Roman"/>
+          <w:color w:val="444444"/>
+          <w:shd w:val="clear" w:color="auto" w:fill="FFFFFF"/>
+        </w:rPr>
+        <w:t>svn</w:t>
+      </w:r>
+      <w:proofErr w:type="spellEnd"/>
+    </w:p>
+    <w:p>
+      <w:pPr>
+        <w:pStyle w:val="ListParagraph"/>
+        <w:numPr>
+          <w:ilvl w:val="3"/>
+          <w:numId w:val="1"/>
+        </w:numPr>
+        <w:rPr>
+          <w:rFonts w:eastAsia="Times New Roman"/>
+        </w:rPr>
+      </w:pPr>
+      <w:r>
+        <w:rPr>
+          <w:rFonts w:eastAsia="Times New Roman"/>
+        </w:rPr>
+        <w:t xml:space="preserve">Link </w:t>
+      </w:r>
+      <w:proofErr w:type="spellStart"/>
+      <w:r>
+        <w:rPr>
+          <w:rFonts w:eastAsia="Times New Roman"/>
+        </w:rPr>
+        <w:t>Git</w:t>
+      </w:r>
+      <w:r>
+        <w:rPr>
+          <w:rFonts w:eastAsia="Times New Roman"/>
         </w:rPr>
         <w:t>Hub</w:t>
       </w:r>
+      <w:proofErr w:type="spellEnd"/>
       <w:r>
         <w:rPr>
           <w:rFonts w:eastAsia="Times New Roman"/>
@@ -448,8 +704,16 @@
         <w:rPr>
           <w:rFonts w:eastAsia="Times New Roman"/>
         </w:rPr>
-        <w:t>In GitHub</w:t>
-      </w:r>
+        <w:t xml:space="preserve">In </w:t>
+      </w:r>
+      <w:proofErr w:type="spellStart"/>
+      <w:r>
+        <w:rPr>
+          <w:rFonts w:eastAsia="Times New Roman"/>
+        </w:rPr>
+        <w:t>GitHub</w:t>
+      </w:r>
+      <w:proofErr w:type="spellEnd"/>
     </w:p>
     <w:p>
       <w:pPr>
@@ -466,7 +730,35 @@
         <w:rPr>
           <w:rFonts w:eastAsia="Times New Roman"/>
         </w:rPr>
-        <w:t xml:space="preserve">Go to settings. SSH and GPG keys.  Paste the copied public SSH key here. This should link your version of Git and R Studio to your GitHub account. </w:t>
+        <w:t xml:space="preserve">Go to settings. SSH and GPG keys.  Paste the copied public SSH key here. This should link your version of </w:t>
+      </w:r>
+      <w:proofErr w:type="spellStart"/>
+      <w:r>
+        <w:rPr>
+          <w:rFonts w:eastAsia="Times New Roman"/>
+        </w:rPr>
+        <w:t>Git</w:t>
+      </w:r>
+      <w:proofErr w:type="spellEnd"/>
+      <w:r>
+        <w:rPr>
+          <w:rFonts w:eastAsia="Times New Roman"/>
+        </w:rPr>
+        <w:t xml:space="preserve"> and R Studio to your </w:t>
+      </w:r>
+      <w:proofErr w:type="spellStart"/>
+      <w:r>
+        <w:rPr>
+          <w:rFonts w:eastAsia="Times New Roman"/>
+        </w:rPr>
+        <w:t>GitHub</w:t>
+      </w:r>
+      <w:proofErr w:type="spellEnd"/>
+      <w:r>
+        <w:rPr>
+          <w:rFonts w:eastAsia="Times New Roman"/>
+        </w:rPr>
+        <w:t xml:space="preserve"> account. </w:t>
       </w:r>
     </w:p>
     <w:p>
@@ -514,7 +806,15 @@
         </w:numPr>
       </w:pPr>
       <w:r>
-        <w:t>In RStudio,</w:t>
+        <w:t xml:space="preserve">In </w:t>
+      </w:r>
+      <w:proofErr w:type="spellStart"/>
+      <w:r>
+        <w:t>RStudio</w:t>
+      </w:r>
+      <w:proofErr w:type="spellEnd"/>
+      <w:r>
+        <w:t>,</w:t>
       </w:r>
     </w:p>
     <w:p>
@@ -550,7 +850,15 @@
         </w:numPr>
       </w:pPr>
       <w:r>
-        <w:t>Choose "Git"</w:t>
+        <w:t>Choose "</w:t>
+      </w:r>
+      <w:proofErr w:type="spellStart"/>
+      <w:r>
+        <w:t>Git</w:t>
+      </w:r>
+      <w:proofErr w:type="spellEnd"/>
+      <w:r>
+        <w:t>"</w:t>
       </w:r>
     </w:p>
     <w:p>
@@ -586,7 +894,15 @@
         </w:numPr>
       </w:pPr>
       <w:r>
-        <w:t xml:space="preserve">Now you should see a Git tab on either the top right or bottom right window in R Studio.  </w:t>
+        <w:t xml:space="preserve">Now you should see a </w:t>
+      </w:r>
+      <w:proofErr w:type="spellStart"/>
+      <w:r>
+        <w:t>Git</w:t>
+      </w:r>
+      <w:proofErr w:type="spellEnd"/>
+      <w:r>
+        <w:t xml:space="preserve"> tab on either the top right or bottom right window in R Studio.  </w:t>
       </w:r>
     </w:p>
     <w:p>
@@ -604,7 +920,21 @@
         <w:rPr>
           <w:rFonts w:eastAsia="Times New Roman"/>
         </w:rPr>
-        <w:t>In the Terminal/Shell (to get there, go to RStudio, and select Tools-&gt; Shell; this will open up the terminal)</w:t>
+        <w:t xml:space="preserve">In the Terminal/Shell (to get there, go to </w:t>
+      </w:r>
+      <w:proofErr w:type="spellStart"/>
+      <w:r>
+        <w:rPr>
+          <w:rFonts w:eastAsia="Times New Roman"/>
+        </w:rPr>
+        <w:t>RStudio</w:t>
+      </w:r>
+      <w:proofErr w:type="spellEnd"/>
+      <w:r>
+        <w:rPr>
+          <w:rFonts w:eastAsia="Times New Roman"/>
+        </w:rPr>
+        <w:t>, and select Tools-&gt; Shell; this will open up the terminal)</w:t>
       </w:r>
     </w:p>
     <w:p>
@@ -643,7 +973,21 @@
         <w:rPr>
           <w:color w:val="333333"/>
         </w:rPr>
-        <w:t>Tell Git your name and email address. These are used to label each commit so that when you start collaborating with others, it’s clear who made each change. In the shell, type:</w:t>
+        <w:t xml:space="preserve">Tell </w:t>
+      </w:r>
+      <w:proofErr w:type="spellStart"/>
+      <w:r>
+        <w:rPr>
+          <w:color w:val="333333"/>
+        </w:rPr>
+        <w:t>Git</w:t>
+      </w:r>
+      <w:proofErr w:type="spellEnd"/>
+      <w:r>
+        <w:rPr>
+          <w:color w:val="333333"/>
+        </w:rPr>
+        <w:t xml:space="preserve"> your name and email address. These are used to label each commit so that when you start collaborating with others, it’s clear who made each change. In the shell, type:</w:t>
       </w:r>
       <w:r>
         <w:rPr>
@@ -685,20 +1029,118 @@
           <w:color w:val="444444"/>
         </w:rPr>
       </w:pPr>
+      <w:proofErr w:type="spellStart"/>
       <w:r>
         <w:rPr>
           <w:rFonts w:cs="Courier"/>
           <w:i/>
           <w:color w:val="444444"/>
         </w:rPr>
-        <w:t>git config --global user.email "youremailaddress"</w:t>
+        <w:t>git</w:t>
+      </w:r>
+      <w:proofErr w:type="spellEnd"/>
+      <w:r>
+        <w:rPr>
+          <w:rFonts w:cs="Courier"/>
+          <w:i/>
+          <w:color w:val="444444"/>
+        </w:rPr>
+        <w:t xml:space="preserve"> </w:t>
+      </w:r>
+      <w:proofErr w:type="spellStart"/>
+      <w:r>
+        <w:rPr>
+          <w:rFonts w:cs="Courier"/>
+          <w:i/>
+          <w:color w:val="444444"/>
+        </w:rPr>
+        <w:t>config</w:t>
+      </w:r>
+      <w:proofErr w:type="spellEnd"/>
+      <w:r>
+        <w:rPr>
+          <w:rFonts w:cs="Courier"/>
+          <w:i/>
+          <w:color w:val="444444"/>
+        </w:rPr>
+        <w:t xml:space="preserve"> --global </w:t>
+      </w:r>
+      <w:proofErr w:type="spellStart"/>
+      <w:proofErr w:type="gramStart"/>
+      <w:r>
+        <w:rPr>
+          <w:rFonts w:cs="Courier"/>
+          <w:i/>
+          <w:color w:val="444444"/>
+        </w:rPr>
+        <w:t>user.email</w:t>
+      </w:r>
+      <w:proofErr w:type="spellEnd"/>
+      <w:proofErr w:type="gramEnd"/>
+      <w:r>
+        <w:rPr>
+          <w:rFonts w:cs="Courier"/>
+          <w:i/>
+          <w:color w:val="444444"/>
+        </w:rPr>
+        <w:t xml:space="preserve"> "</w:t>
+      </w:r>
+      <w:proofErr w:type="spellStart"/>
+      <w:r>
+        <w:rPr>
+          <w:rFonts w:cs="Courier"/>
+          <w:i/>
+          <w:color w:val="444444"/>
+        </w:rPr>
+        <w:t>youremailaddress</w:t>
+      </w:r>
+      <w:proofErr w:type="spellEnd"/>
+      <w:r>
+        <w:rPr>
+          <w:rFonts w:cs="Courier"/>
+          <w:i/>
+          <w:color w:val="444444"/>
+        </w:rPr>
+        <w:t>"</w:t>
       </w:r>
       <w:r>
         <w:rPr>
           <w:rFonts w:cs="Courier"/>
           <w:color w:val="444444"/>
         </w:rPr>
-        <w:t xml:space="preserve"> (replace "youremailaddress" with your email that you used for GitHub)</w:t>
+        <w:t xml:space="preserve"> (replace "</w:t>
+      </w:r>
+      <w:proofErr w:type="spellStart"/>
+      <w:r>
+        <w:rPr>
+          <w:rFonts w:cs="Courier"/>
+          <w:color w:val="444444"/>
+        </w:rPr>
+        <w:t>youremailaddress</w:t>
+      </w:r>
+      <w:proofErr w:type="spellEnd"/>
+      <w:r>
+        <w:rPr>
+          <w:rFonts w:cs="Courier"/>
+          <w:color w:val="444444"/>
+        </w:rPr>
+        <w:t xml:space="preserve">" with your email that you used for </w:t>
+      </w:r>
+      <w:proofErr w:type="spellStart"/>
+      <w:r>
+        <w:rPr>
+          <w:rFonts w:cs="Courier"/>
+          <w:color w:val="444444"/>
+        </w:rPr>
+        <w:t>GitHub</w:t>
+      </w:r>
+      <w:proofErr w:type="spellEnd"/>
+      <w:r>
+        <w:rPr>
+          <w:rFonts w:cs="Courier"/>
+          <w:color w:val="444444"/>
+        </w:rPr>
+        <w:t>)</w:t>
       </w:r>
     </w:p>
     <w:p>
@@ -733,20 +1175,98 @@
           <w:u w:val="single"/>
         </w:rPr>
       </w:pPr>
+      <w:proofErr w:type="spellStart"/>
       <w:r>
         <w:rPr>
           <w:rFonts w:cs="Courier"/>
           <w:i/>
           <w:color w:val="444444"/>
         </w:rPr>
-        <w:t>git config --global user.name "yourgitname"</w:t>
+        <w:t>git</w:t>
+      </w:r>
+      <w:proofErr w:type="spellEnd"/>
+      <w:r>
+        <w:rPr>
+          <w:rFonts w:cs="Courier"/>
+          <w:i/>
+          <w:color w:val="444444"/>
+        </w:rPr>
+        <w:t xml:space="preserve"> </w:t>
+      </w:r>
+      <w:proofErr w:type="spellStart"/>
+      <w:r>
+        <w:rPr>
+          <w:rFonts w:cs="Courier"/>
+          <w:i/>
+          <w:color w:val="444444"/>
+        </w:rPr>
+        <w:t>config</w:t>
+      </w:r>
+      <w:proofErr w:type="spellEnd"/>
+      <w:r>
+        <w:rPr>
+          <w:rFonts w:cs="Courier"/>
+          <w:i/>
+          <w:color w:val="444444"/>
+        </w:rPr>
+        <w:t xml:space="preserve"> --global user.name "</w:t>
+      </w:r>
+      <w:proofErr w:type="spellStart"/>
+      <w:r>
+        <w:rPr>
+          <w:rFonts w:cs="Courier"/>
+          <w:i/>
+          <w:color w:val="444444"/>
+        </w:rPr>
+        <w:t>yourgitname</w:t>
+      </w:r>
+      <w:proofErr w:type="spellEnd"/>
+      <w:r>
+        <w:rPr>
+          <w:rFonts w:cs="Courier"/>
+          <w:i/>
+          <w:color w:val="444444"/>
+        </w:rPr>
+        <w:t>"</w:t>
       </w:r>
       <w:r>
         <w:rPr>
           <w:rFonts w:cs="Courier"/>
           <w:color w:val="444444"/>
         </w:rPr>
-        <w:t xml:space="preserve"> (replace "yourgitname" with your GitHub username)</w:t>
+        <w:t xml:space="preserve"> (replace "</w:t>
+      </w:r>
+      <w:proofErr w:type="spellStart"/>
+      <w:r>
+        <w:rPr>
+          <w:rFonts w:cs="Courier"/>
+          <w:color w:val="444444"/>
+        </w:rPr>
+        <w:t>yourgitname</w:t>
+      </w:r>
+      <w:proofErr w:type="spellEnd"/>
+      <w:r>
+        <w:rPr>
+          <w:rFonts w:cs="Courier"/>
+          <w:color w:val="444444"/>
+        </w:rPr>
+        <w:t xml:space="preserve">" with your </w:t>
+      </w:r>
+      <w:proofErr w:type="spellStart"/>
+      <w:r>
+        <w:rPr>
+          <w:rFonts w:cs="Courier"/>
+          <w:color w:val="444444"/>
+        </w:rPr>
+        <w:t>GitHub</w:t>
+      </w:r>
+      <w:proofErr w:type="spellEnd"/>
+      <w:r>
+        <w:rPr>
+          <w:rFonts w:cs="Courier"/>
+          <w:color w:val="444444"/>
+        </w:rPr>
+        <w:t xml:space="preserve"> username)</w:t>
       </w:r>
     </w:p>
     <w:p>
@@ -853,7 +1373,15 @@
         <w:spacing w:line="270" w:lineRule="atLeast"/>
       </w:pPr>
       <w:r>
-        <w:t xml:space="preserve">If you can't figure out where you git executable file is. </w:t>
+        <w:t xml:space="preserve">If you can't figure out where you </w:t>
+      </w:r>
+      <w:proofErr w:type="spellStart"/>
+      <w:r>
+        <w:t>git</w:t>
+      </w:r>
+      <w:proofErr w:type="spellEnd"/>
+      <w:r>
+        <w:t xml:space="preserve"> executable file is. </w:t>
       </w:r>
     </w:p>
     <w:p>
@@ -917,7 +1445,15 @@
         <w:spacing w:line="270" w:lineRule="atLeast"/>
       </w:pPr>
       <w:r>
-        <w:t>which git (Mac, Linux)</w:t>
+        <w:t xml:space="preserve">which </w:t>
+      </w:r>
+      <w:proofErr w:type="spellStart"/>
+      <w:r>
+        <w:t>git</w:t>
+      </w:r>
+      <w:proofErr w:type="spellEnd"/>
+      <w:r>
+        <w:t xml:space="preserve"> (Mac, Linux)</w:t>
       </w:r>
     </w:p>
     <w:p>
@@ -949,7 +1485,15 @@
         <w:spacing w:line="270" w:lineRule="atLeast"/>
       </w:pPr>
       <w:r>
-        <w:t>where git (most versions of Windows)</w:t>
+        <w:t xml:space="preserve">where </w:t>
+      </w:r>
+      <w:proofErr w:type="spellStart"/>
+      <w:r>
+        <w:t>git</w:t>
+      </w:r>
+      <w:proofErr w:type="spellEnd"/>
+      <w:r>
+        <w:t xml:space="preserve"> (most versions of Windows)</w:t>
       </w:r>
     </w:p>
     <w:p>
@@ -1055,7 +1599,23 @@
       </w:pPr>
       <w:r>
         <w:lastRenderedPageBreak/>
-        <w:t>error: unable to read askpass response from 'rpostback-askpass'</w:t>
+        <w:t xml:space="preserve">error: unable to read </w:t>
+      </w:r>
+      <w:proofErr w:type="spellStart"/>
+      <w:r>
+        <w:t>askpass</w:t>
+      </w:r>
+      <w:proofErr w:type="spellEnd"/>
+      <w:r>
+        <w:t xml:space="preserve"> response from '</w:t>
+      </w:r>
+      <w:proofErr w:type="spellStart"/>
+      <w:r>
+        <w:t>rpostback-askpass</w:t>
+      </w:r>
+      <w:proofErr w:type="spellEnd"/>
+      <w:r>
+        <w:t>'</w:t>
       </w:r>
     </w:p>
     <w:p>
@@ -1215,7 +1775,23 @@
         <w:spacing w:line="270" w:lineRule="atLeast"/>
       </w:pPr>
       <w:r>
-        <w:t xml:space="preserve">If you are using an old operating system on a Mac, git might not show up for you. Follow instructions here to download the right version of git. </w:t>
+        <w:t xml:space="preserve">If you are using an old operating system on a Mac, </w:t>
+      </w:r>
+      <w:proofErr w:type="spellStart"/>
+      <w:r>
+        <w:t>git</w:t>
+      </w:r>
+      <w:proofErr w:type="spellEnd"/>
+      <w:r>
+        <w:t xml:space="preserve"> might not show up for you. Follow instructions here to download the right version of </w:t>
+      </w:r>
+      <w:proofErr w:type="spellStart"/>
+      <w:r>
+        <w:t>git</w:t>
+      </w:r>
+      <w:proofErr w:type="spellEnd"/>
+      <w:r>
+        <w:t xml:space="preserve">. </w:t>
       </w:r>
       <w:hyperlink r:id="rId5" w:history="1">
         <w:r>
@@ -1255,7 +1831,31 @@
         <w:spacing w:line="270" w:lineRule="atLeast"/>
       </w:pPr>
       <w:r>
-        <w:t xml:space="preserve">If R Studio does not seem to be talking with GitHub, you may need to use the SSH clone instead of the http. This is as simple as pushing the “clone as ssh” button when you go to clone/download in GitHub. </w:t>
+        <w:t xml:space="preserve">If R Studio does not seem to be talking with </w:t>
+      </w:r>
+      <w:proofErr w:type="spellStart"/>
+      <w:r>
+        <w:t>GitHub</w:t>
+      </w:r>
+      <w:proofErr w:type="spellEnd"/>
+      <w:r>
+        <w:t xml:space="preserve">, you may need to use the SSH clone instead of the http. This is as simple as pushing the “clone as </w:t>
+      </w:r>
+      <w:proofErr w:type="spellStart"/>
+      <w:r>
+        <w:t>ssh</w:t>
+      </w:r>
+      <w:proofErr w:type="spellEnd"/>
+      <w:r>
+        <w:t xml:space="preserve">” button when you go to clone/download in </w:t>
+      </w:r>
+      <w:proofErr w:type="spellStart"/>
+      <w:r>
+        <w:t>GitHub</w:t>
+      </w:r>
+      <w:proofErr w:type="spellEnd"/>
+      <w:r>
+        <w:t xml:space="preserve">. </w:t>
       </w:r>
     </w:p>
     <w:p>
@@ -1320,7 +1920,39 @@
           <w:b/>
           <w:u w:val="single"/>
         </w:rPr>
-        <w:t>For this class</w:t>
+        <w:t xml:space="preserve">Using R Studio with </w:t>
+      </w:r>
+      <w:proofErr w:type="spellStart"/>
+      <w:r>
+        <w:rPr>
+          <w:b/>
+          <w:u w:val="single"/>
+        </w:rPr>
+        <w:t>git</w:t>
+      </w:r>
+      <w:proofErr w:type="spellEnd"/>
+      <w:r>
+        <w:rPr>
+          <w:b/>
+          <w:u w:val="single"/>
+        </w:rPr>
+        <w:t xml:space="preserve"> and </w:t>
+      </w:r>
+      <w:proofErr w:type="spellStart"/>
+      <w:r>
+        <w:rPr>
+          <w:b/>
+          <w:u w:val="single"/>
+        </w:rPr>
+        <w:t>github</w:t>
+      </w:r>
+      <w:proofErr w:type="spellEnd"/>
+      <w:r>
+        <w:rPr>
+          <w:b/>
+          <w:u w:val="single"/>
+        </w:rPr>
+        <w:t xml:space="preserve"> for this class</w:t>
       </w:r>
     </w:p>
     <w:p>
@@ -1401,7 +2033,15 @@
         </w:rPr>
       </w:pPr>
       <w:r>
-        <w:t xml:space="preserve">In Github, </w:t>
+        <w:t xml:space="preserve">In </w:t>
+      </w:r>
+      <w:proofErr w:type="spellStart"/>
+      <w:r>
+        <w:t>Github</w:t>
+      </w:r>
+      <w:proofErr w:type="spellEnd"/>
+      <w:r>
+        <w:t xml:space="preserve">, </w:t>
       </w:r>
     </w:p>
     <w:p>
@@ -1512,7 +2152,23 @@
         </w:rPr>
       </w:pPr>
       <w:r>
-        <w:t xml:space="preserve">Note- typically this uses https, but if you are seeing errors associated with the phrase “askpass” when you try to enter this URL in RStudio below, then try using the SSH key instead. </w:t>
+        <w:t>Note- typically this uses https, but if you are seeing errors associated with the phrase “</w:t>
+      </w:r>
+      <w:proofErr w:type="spellStart"/>
+      <w:r>
+        <w:t>askpass</w:t>
+      </w:r>
+      <w:proofErr w:type="spellEnd"/>
+      <w:r>
+        <w:t xml:space="preserve">” when you try to enter this URL in </w:t>
+      </w:r>
+      <w:proofErr w:type="spellStart"/>
+      <w:r>
+        <w:t>RStudio</w:t>
+      </w:r>
+      <w:proofErr w:type="spellEnd"/>
+      <w:r>
+        <w:t xml:space="preserve"> below, then try using the SSH key instead. </w:t>
       </w:r>
     </w:p>
     <w:p>
@@ -1563,7 +2219,15 @@
         </w:numPr>
       </w:pPr>
       <w:r>
-        <w:t>In RStudio,</w:t>
+        <w:t xml:space="preserve">In </w:t>
+      </w:r>
+      <w:proofErr w:type="spellStart"/>
+      <w:r>
+        <w:t>RStudio</w:t>
+      </w:r>
+      <w:proofErr w:type="spellEnd"/>
+      <w:r>
+        <w:t>,</w:t>
       </w:r>
     </w:p>
     <w:p>
@@ -1599,7 +2263,15 @@
         </w:numPr>
       </w:pPr>
       <w:r>
-        <w:t>Choose "Git"</w:t>
+        <w:t>Choose "</w:t>
+      </w:r>
+      <w:proofErr w:type="spellStart"/>
+      <w:r>
+        <w:t>Git</w:t>
+      </w:r>
+      <w:proofErr w:type="spellEnd"/>
+      <w:r>
+        <w:t>"</w:t>
       </w:r>
     </w:p>
     <w:p>
@@ -1641,7 +2313,23 @@
         <w:t xml:space="preserve"> play around with it, savi</w:t>
       </w:r>
       <w:r>
-        <w:t xml:space="preserve">ng it locally on your computer, and avoids the problem of unstaged changes conflicting with any updates on GitHub. </w:t>
+        <w:t xml:space="preserve">ng it locally on your computer, and avoids the problem of </w:t>
+      </w:r>
+      <w:proofErr w:type="spellStart"/>
+      <w:r>
+        <w:t>unstaged</w:t>
+      </w:r>
+      <w:proofErr w:type="spellEnd"/>
+      <w:r>
+        <w:t xml:space="preserve"> changes conflicting with any updates on </w:t>
+      </w:r>
+      <w:proofErr w:type="spellStart"/>
+      <w:r>
+        <w:t>GitHub</w:t>
+      </w:r>
+      <w:proofErr w:type="spellEnd"/>
+      <w:r>
+        <w:t xml:space="preserve">. </w:t>
       </w:r>
     </w:p>
     <w:p>
@@ -1686,7 +2374,23 @@
         <w:t>the class</w:t>
       </w:r>
       <w:r>
-        <w:t xml:space="preserve"> scripts in your personal GitHub account, so you can play around with them, and possibly contribute to the master Rscript via a "pull request" if you have better/alternative approaches, then you </w:t>
+        <w:t xml:space="preserve"> scripts in your personal </w:t>
+      </w:r>
+      <w:proofErr w:type="spellStart"/>
+      <w:r>
+        <w:t>GitHub</w:t>
+      </w:r>
+      <w:proofErr w:type="spellEnd"/>
+      <w:r>
+        <w:t xml:space="preserve"> account, so you can play around with them, and possibly contribute to the master </w:t>
+      </w:r>
+      <w:proofErr w:type="spellStart"/>
+      <w:r>
+        <w:t>Rscript</w:t>
+      </w:r>
+      <w:proofErr w:type="spellEnd"/>
+      <w:r>
+        <w:t xml:space="preserve"> via a "pull request" if you have better/alternative approaches, then you </w:t>
       </w:r>
       <w:r>
         <w:t>can</w:t>
@@ -1731,7 +2435,15 @@
         </w:rPr>
       </w:pPr>
       <w:r>
-        <w:t xml:space="preserve">In Github, </w:t>
+        <w:t xml:space="preserve">In </w:t>
+      </w:r>
+      <w:proofErr w:type="spellStart"/>
+      <w:r>
+        <w:t>Github</w:t>
+      </w:r>
+      <w:proofErr w:type="spellEnd"/>
+      <w:r>
+        <w:t xml:space="preserve">, </w:t>
       </w:r>
     </w:p>
     <w:p>
@@ -1839,7 +2551,15 @@
         </w:rPr>
       </w:pPr>
       <w:r>
-        <w:t xml:space="preserve">Follow directions - it will ask you where you want to fork this repository to- pick somewhere in your GitHub account that is not part of the EEB590 Organization. </w:t>
+        <w:t xml:space="preserve">Follow directions - it will ask you where you want to fork this repository to- pick somewhere in your </w:t>
+      </w:r>
+      <w:proofErr w:type="spellStart"/>
+      <w:r>
+        <w:t>GitHub</w:t>
+      </w:r>
+      <w:proofErr w:type="spellEnd"/>
+      <w:r>
+        <w:t xml:space="preserve"> account that is not part of the EEB590 Organization. </w:t>
       </w:r>
     </w:p>
     <w:p>
@@ -1887,7 +2607,15 @@
         </w:numPr>
       </w:pPr>
       <w:r>
-        <w:t>In RStudio,</w:t>
+        <w:t xml:space="preserve">In </w:t>
+      </w:r>
+      <w:proofErr w:type="spellStart"/>
+      <w:r>
+        <w:t>RStudio</w:t>
+      </w:r>
+      <w:proofErr w:type="spellEnd"/>
+      <w:r>
+        <w:t>,</w:t>
       </w:r>
     </w:p>
     <w:p>
@@ -1923,7 +2651,15 @@
         </w:numPr>
       </w:pPr>
       <w:r>
-        <w:t>Choose "Git"</w:t>
+        <w:t>Choose "</w:t>
+      </w:r>
+      <w:proofErr w:type="spellStart"/>
+      <w:r>
+        <w:t>Git</w:t>
+      </w:r>
+      <w:proofErr w:type="spellEnd"/>
+      <w:r>
+        <w:t>"</w:t>
       </w:r>
     </w:p>
     <w:p>
@@ -1938,7 +2674,15 @@
         <w:t>In "Reposit</w:t>
       </w:r>
       <w:r>
-        <w:t xml:space="preserve">ory URL", enter URL copied from GitHub "Clone/Download" button above. </w:t>
+        <w:t xml:space="preserve">ory URL", enter URL copied from </w:t>
+      </w:r>
+      <w:proofErr w:type="spellStart"/>
+      <w:r>
+        <w:t>GitHub</w:t>
+      </w:r>
+      <w:proofErr w:type="spellEnd"/>
+      <w:r>
+        <w:t xml:space="preserve"> "Clone/Download" button above. </w:t>
       </w:r>
     </w:p>
     <w:p>
@@ -1962,13 +2706,21 @@
         </w:numPr>
       </w:pPr>
       <w:r>
-        <w:t xml:space="preserve">Now you can open the </w:t>
+        <w:t xml:space="preserve">Now you can open </w:t>
+      </w:r>
+      <w:proofErr w:type="gramStart"/>
+      <w:r>
+        <w:t xml:space="preserve">the </w:t>
       </w:r>
       <w:r>
         <w:t>.</w:t>
       </w:r>
       <w:r>
-        <w:t xml:space="preserve">R file and play around with it, </w:t>
+        <w:t>R</w:t>
+      </w:r>
+      <w:proofErr w:type="gramEnd"/>
+      <w:r>
+        <w:t xml:space="preserve"> file and play around with it, </w:t>
       </w:r>
     </w:p>
     <w:p>
@@ -1992,7 +2744,15 @@
         </w:numPr>
       </w:pPr>
       <w:r>
-        <w:t xml:space="preserve">You can also push changes back to your GitHub account. Let's practice this. </w:t>
+        <w:t xml:space="preserve">You can also push changes back to your </w:t>
+      </w:r>
+      <w:proofErr w:type="spellStart"/>
+      <w:r>
+        <w:t>GitHub</w:t>
+      </w:r>
+      <w:proofErr w:type="spellEnd"/>
+      <w:r>
+        <w:t xml:space="preserve"> account. Let's practice this. </w:t>
       </w:r>
     </w:p>
     <w:p>
@@ -2028,7 +2788,15 @@
         </w:numPr>
       </w:pPr>
       <w:r>
-        <w:t xml:space="preserve">Click on "Git" tab on bottom right panel. </w:t>
+        <w:t>Click on "</w:t>
+      </w:r>
+      <w:proofErr w:type="spellStart"/>
+      <w:r>
+        <w:t>Git</w:t>
+      </w:r>
+      <w:proofErr w:type="spellEnd"/>
+      <w:r>
+        <w:t xml:space="preserve">" tab on bottom right panel. </w:t>
       </w:r>
     </w:p>
     <w:p>
@@ -2040,7 +2808,15 @@
         </w:numPr>
       </w:pPr>
       <w:r>
-        <w:t xml:space="preserve">Check box next to the .R file. </w:t>
+        <w:t xml:space="preserve">Check box next to </w:t>
+      </w:r>
+      <w:proofErr w:type="gramStart"/>
+      <w:r>
+        <w:t>the .R</w:t>
+      </w:r>
+      <w:proofErr w:type="gramEnd"/>
+      <w:r>
+        <w:t xml:space="preserve"> file. </w:t>
       </w:r>
     </w:p>
     <w:p>
@@ -2091,7 +2867,15 @@
         </w:numPr>
       </w:pPr>
       <w:r>
-        <w:t xml:space="preserve">Go onto GitHub, and check to see if those changes are present. Voila! </w:t>
+        <w:t xml:space="preserve">Go onto </w:t>
+      </w:r>
+      <w:proofErr w:type="spellStart"/>
+      <w:r>
+        <w:t>GitHub</w:t>
+      </w:r>
+      <w:proofErr w:type="spellEnd"/>
+      <w:r>
+        <w:t xml:space="preserve">, and check to see if those changes are present. Voila! </w:t>
       </w:r>
     </w:p>
     <w:p>
@@ -2186,8 +2970,13 @@
         </w:numPr>
       </w:pPr>
       <w:r>
-        <w:t>Create a project on R Studio, and then push to a new repository on GitHub</w:t>
-      </w:r>
+        <w:t xml:space="preserve">Create a project on R Studio, and then push to a new repository on </w:t>
+      </w:r>
+      <w:proofErr w:type="spellStart"/>
+      <w:r>
+        <w:t>GitHub</w:t>
+      </w:r>
+      <w:proofErr w:type="spellEnd"/>
     </w:p>
     <w:p>
       <w:pPr>
@@ -2246,7 +3035,31 @@
         </w:numPr>
       </w:pPr>
       <w:r>
-        <w:t xml:space="preserve">Commit all changes (except gitignore). This doesn’t commit to GitHub, only to Git. </w:t>
+        <w:t xml:space="preserve">Commit all changes (except </w:t>
+      </w:r>
+      <w:proofErr w:type="spellStart"/>
+      <w:r>
+        <w:t>gitignore</w:t>
+      </w:r>
+      <w:proofErr w:type="spellEnd"/>
+      <w:r>
+        <w:t xml:space="preserve">). This doesn’t commit to </w:t>
+      </w:r>
+      <w:proofErr w:type="spellStart"/>
+      <w:r>
+        <w:t>GitHub</w:t>
+      </w:r>
+      <w:proofErr w:type="spellEnd"/>
+      <w:r>
+        <w:t xml:space="preserve">, only to </w:t>
+      </w:r>
+      <w:proofErr w:type="spellStart"/>
+      <w:r>
+        <w:t>Git</w:t>
+      </w:r>
+      <w:proofErr w:type="spellEnd"/>
+      <w:r>
+        <w:t xml:space="preserve">. </w:t>
       </w:r>
     </w:p>
     <w:p>
@@ -2258,8 +3071,13 @@
         </w:numPr>
       </w:pPr>
       <w:r>
-        <w:t>On GitHub</w:t>
-      </w:r>
+        <w:t xml:space="preserve">On </w:t>
+      </w:r>
+      <w:proofErr w:type="spellStart"/>
+      <w:r>
+        <w:t>GitHub</w:t>
+      </w:r>
+      <w:proofErr w:type="spellEnd"/>
     </w:p>
     <w:p>
       <w:pPr>
@@ -2306,7 +3124,15 @@
         </w:numPr>
       </w:pPr>
       <w:r>
-        <w:t xml:space="preserve">Open Shell. Paste code from GitHub. Enter username and password if requested. </w:t>
+        <w:t xml:space="preserve">Open Shell. Paste code from </w:t>
+      </w:r>
+      <w:proofErr w:type="spellStart"/>
+      <w:r>
+        <w:t>GitHub</w:t>
+      </w:r>
+      <w:proofErr w:type="spellEnd"/>
+      <w:r>
+        <w:t xml:space="preserve">. Enter username and password if requested. </w:t>
       </w:r>
     </w:p>
     <w:p>
@@ -2318,7 +3144,31 @@
         </w:numPr>
       </w:pPr>
       <w:r>
-        <w:t xml:space="preserve">This should create a link between Git and GitHub, and you should be able to push/pull now. To check, push the changes you committed earlier and then open GitHub to see if they have shown up. </w:t>
+        <w:t xml:space="preserve">This should create a link between </w:t>
+      </w:r>
+      <w:proofErr w:type="spellStart"/>
+      <w:r>
+        <w:t>Git</w:t>
+      </w:r>
+      <w:proofErr w:type="spellEnd"/>
+      <w:r>
+        <w:t xml:space="preserve"> and </w:t>
+      </w:r>
+      <w:proofErr w:type="spellStart"/>
+      <w:r>
+        <w:t>GitHub</w:t>
+      </w:r>
+      <w:proofErr w:type="spellEnd"/>
+      <w:r>
+        <w:t xml:space="preserve">, and you should be able to push/pull now. To check, push the changes you committed earlier and then open </w:t>
+      </w:r>
+      <w:proofErr w:type="spellStart"/>
+      <w:r>
+        <w:t>GitHub</w:t>
+      </w:r>
+      <w:proofErr w:type="spellEnd"/>
+      <w:r>
+        <w:t xml:space="preserve"> to see if they have shown up. </w:t>
       </w:r>
     </w:p>
     <w:p>
@@ -2330,8 +3180,21 @@
         </w:numPr>
       </w:pPr>
       <w:r>
-        <w:t>Create a repository on GitHub, and clone to your local computer/RStudio</w:t>
-      </w:r>
+        <w:t xml:space="preserve">Create a repository on </w:t>
+      </w:r>
+      <w:proofErr w:type="spellStart"/>
+      <w:r>
+        <w:t>GitHub</w:t>
+      </w:r>
+      <w:proofErr w:type="spellEnd"/>
+      <w:r>
+        <w:t>, and clone to your local computer/</w:t>
+      </w:r>
+      <w:proofErr w:type="spellStart"/>
+      <w:r>
+        <w:t>RStudio</w:t>
+      </w:r>
+      <w:proofErr w:type="spellEnd"/>
     </w:p>
     <w:p>
       <w:pPr>
@@ -2395,26 +3258,1020 @@
     </w:p>
     <w:p>
       <w:pPr>
+        <w:rPr>
+          <w:b/>
+          <w:u w:val="single"/>
+        </w:rPr>
+      </w:pPr>
+      <w:r>
+        <w:rPr>
+          <w:b/>
+          <w:u w:val="single"/>
+        </w:rPr>
+        <w:t xml:space="preserve">Guide to </w:t>
+      </w:r>
+      <w:proofErr w:type="spellStart"/>
+      <w:r>
+        <w:rPr>
+          <w:b/>
+          <w:u w:val="single"/>
+        </w:rPr>
+        <w:t>git</w:t>
+      </w:r>
+      <w:proofErr w:type="spellEnd"/>
+      <w:r>
+        <w:rPr>
+          <w:b/>
+          <w:u w:val="single"/>
+        </w:rPr>
+        <w:t xml:space="preserve"> codes in the R Studio </w:t>
+      </w:r>
+      <w:proofErr w:type="spellStart"/>
+      <w:r>
+        <w:rPr>
+          <w:b/>
+          <w:u w:val="single"/>
+        </w:rPr>
+        <w:t>Git</w:t>
+      </w:r>
+      <w:proofErr w:type="spellEnd"/>
+      <w:r>
+        <w:rPr>
+          <w:b/>
+          <w:u w:val="single"/>
+        </w:rPr>
+        <w:t xml:space="preserve"> pane: </w:t>
+      </w:r>
+    </w:p>
+    <w:p>
+      <w:r>
+        <w:t xml:space="preserve">The </w:t>
+      </w:r>
+      <w:proofErr w:type="spellStart"/>
+      <w:r>
+        <w:t>Git</w:t>
+      </w:r>
+      <w:proofErr w:type="spellEnd"/>
+      <w:r>
+        <w:t xml:space="preserve"> pane lists each file that has been added, changed, or deleted. </w:t>
+      </w:r>
+    </w:p>
+    <w:p>
+      <w:pPr>
         <w:pStyle w:val="ListParagraph"/>
         <w:numPr>
           <w:ilvl w:val="0"/>
-          <w:numId w:val="9"/>
-        </w:numPr>
-      </w:pPr>
-      <w:r>
+          <w:numId w:val="13"/>
+        </w:numPr>
+      </w:pPr>
+      <w:r>
+        <w:drawing>
+          <wp:inline distT="0" distB="0" distL="0" distR="0" wp14:anchorId="7EE4A998" wp14:editId="254B2754">
+            <wp:extent cx="164465" cy="164465"/>
+            <wp:effectExtent l="0" t="0" r="0" b="0"/>
+            <wp:docPr id="10" name="Picture 10" descr="http://r-pkgs.had.co.nz/screenshots/git-modified.png"/>
+            <wp:cNvGraphicFramePr>
+              <a:graphicFrameLocks xmlns:a="http://schemas.openxmlformats.org/drawingml/2006/main" noChangeAspect="1"/>
+            </wp:cNvGraphicFramePr>
+            <a:graphic xmlns:a="http://schemas.openxmlformats.org/drawingml/2006/main">
+              <a:graphicData uri="http://schemas.openxmlformats.org/drawingml/2006/picture">
+                <pic:pic xmlns:pic="http://schemas.openxmlformats.org/drawingml/2006/picture">
+                  <pic:nvPicPr>
+                    <pic:cNvPr id="0" name="Picture 26" descr="http://r-pkgs.had.co.nz/screenshots/git-modified.png"/>
+                    <pic:cNvPicPr>
+                      <a:picLocks noChangeAspect="1" noChangeArrowheads="1"/>
+                    </pic:cNvPicPr>
+                  </pic:nvPicPr>
+                  <pic:blipFill>
+                    <a:blip r:embed="rId6">
+                      <a:extLst>
+                        <a:ext uri="{28A0092B-C50C-407E-A947-70E740481C1C}">
+                          <a14:useLocalDpi xmlns:a14="http://schemas.microsoft.com/office/drawing/2010/main" val="0"/>
+                        </a:ext>
+                      </a:extLst>
+                    </a:blip>
+                    <a:srcRect/>
+                    <a:stretch>
+                      <a:fillRect/>
+                    </a:stretch>
+                  </pic:blipFill>
+                  <pic:spPr bwMode="auto">
+                    <a:xfrm>
+                      <a:off x="0" y="0"/>
+                      <a:ext cx="164465" cy="164465"/>
+                    </a:xfrm>
+                    <a:prstGeom prst="rect">
+                      <a:avLst/>
+                    </a:prstGeom>
+                    <a:noFill/>
+                    <a:ln>
+                      <a:noFill/>
+                    </a:ln>
+                  </pic:spPr>
+                </pic:pic>
+              </a:graphicData>
+            </a:graphic>
+          </wp:inline>
+        </w:drawing>
+      </w:r>
+      <w:r>
+        <w:t>, </w:t>
+      </w:r>
+      <w:r>
+        <w:rPr>
+          <w:b/>
+          <w:bCs/>
+        </w:rPr>
+        <w:t>Modified</w:t>
+      </w:r>
+      <w:r>
+        <w:t xml:space="preserve">. </w:t>
+      </w:r>
+      <w:r>
+        <w:t>Contents of file have been changed since last commit</w:t>
+      </w:r>
+    </w:p>
+    <w:p>
+      <w:pPr>
+        <w:pStyle w:val="ListParagraph"/>
+        <w:numPr>
+          <w:ilvl w:val="0"/>
+          <w:numId w:val="13"/>
+        </w:numPr>
+      </w:pPr>
+      <w:r>
+        <w:drawing>
+          <wp:inline distT="0" distB="0" distL="0" distR="0" wp14:anchorId="4F3085C6" wp14:editId="1388E8FB">
+            <wp:extent cx="164465" cy="164465"/>
+            <wp:effectExtent l="0" t="0" r="0" b="0"/>
+            <wp:docPr id="9" name="Picture 9" descr="http://r-pkgs.had.co.nz/screenshots/git-unknown.png"/>
+            <wp:cNvGraphicFramePr>
+              <a:graphicFrameLocks xmlns:a="http://schemas.openxmlformats.org/drawingml/2006/main" noChangeAspect="1"/>
+            </wp:cNvGraphicFramePr>
+            <a:graphic xmlns:a="http://schemas.openxmlformats.org/drawingml/2006/main">
+              <a:graphicData uri="http://schemas.openxmlformats.org/drawingml/2006/picture">
+                <pic:pic xmlns:pic="http://schemas.openxmlformats.org/drawingml/2006/picture">
+                  <pic:nvPicPr>
+                    <pic:cNvPr id="0" name="Picture 27" descr="http://r-pkgs.had.co.nz/screenshots/git-unknown.png"/>
+                    <pic:cNvPicPr>
+                      <a:picLocks noChangeAspect="1" noChangeArrowheads="1"/>
+                    </pic:cNvPicPr>
+                  </pic:nvPicPr>
+                  <pic:blipFill>
+                    <a:blip r:embed="rId7">
+                      <a:extLst>
+                        <a:ext uri="{28A0092B-C50C-407E-A947-70E740481C1C}">
+                          <a14:useLocalDpi xmlns:a14="http://schemas.microsoft.com/office/drawing/2010/main" val="0"/>
+                        </a:ext>
+                      </a:extLst>
+                    </a:blip>
+                    <a:srcRect/>
+                    <a:stretch>
+                      <a:fillRect/>
+                    </a:stretch>
+                  </pic:blipFill>
+                  <pic:spPr bwMode="auto">
+                    <a:xfrm>
+                      <a:off x="0" y="0"/>
+                      <a:ext cx="164465" cy="164465"/>
+                    </a:xfrm>
+                    <a:prstGeom prst="rect">
+                      <a:avLst/>
+                    </a:prstGeom>
+                    <a:noFill/>
+                    <a:ln>
+                      <a:noFill/>
+                    </a:ln>
+                  </pic:spPr>
+                </pic:pic>
+              </a:graphicData>
+            </a:graphic>
+          </wp:inline>
+        </w:drawing>
+      </w:r>
+      <w:r>
+        <w:t>, </w:t>
+      </w:r>
+      <w:r>
+        <w:rPr>
+          <w:b/>
+          <w:bCs/>
+        </w:rPr>
+        <w:t>Untracked</w:t>
+      </w:r>
+      <w:r>
+        <w:t xml:space="preserve">. </w:t>
+      </w:r>
+      <w:r>
+        <w:t>N</w:t>
+      </w:r>
+      <w:r>
+        <w:t>ew f</w:t>
+      </w:r>
+      <w:r>
+        <w:t xml:space="preserve">ile that </w:t>
+      </w:r>
+      <w:proofErr w:type="spellStart"/>
+      <w:r>
+        <w:t>Git</w:t>
+      </w:r>
+      <w:proofErr w:type="spellEnd"/>
+      <w:r>
+        <w:t xml:space="preserve"> hasn’t seen before and isn’t being tracked by </w:t>
+      </w:r>
+      <w:proofErr w:type="spellStart"/>
+      <w:r>
+        <w:t>git</w:t>
+      </w:r>
+      <w:proofErr w:type="spellEnd"/>
+    </w:p>
+    <w:p>
+      <w:pPr>
+        <w:pStyle w:val="ListParagraph"/>
+        <w:numPr>
+          <w:ilvl w:val="0"/>
+          <w:numId w:val="13"/>
+        </w:numPr>
+      </w:pPr>
+      <w:r>
+        <w:drawing>
+          <wp:inline distT="0" distB="0" distL="0" distR="0" wp14:anchorId="065E95D1" wp14:editId="75A621FA">
+            <wp:extent cx="174625" cy="174625"/>
+            <wp:effectExtent l="0" t="0" r="3175" b="3175"/>
+            <wp:docPr id="8" name="Picture 8" descr="http://r-pkgs.had.co.nz/screenshots/git-deleted.png"/>
+            <wp:cNvGraphicFramePr>
+              <a:graphicFrameLocks xmlns:a="http://schemas.openxmlformats.org/drawingml/2006/main" noChangeAspect="1"/>
+            </wp:cNvGraphicFramePr>
+            <a:graphic xmlns:a="http://schemas.openxmlformats.org/drawingml/2006/main">
+              <a:graphicData uri="http://schemas.openxmlformats.org/drawingml/2006/picture">
+                <pic:pic xmlns:pic="http://schemas.openxmlformats.org/drawingml/2006/picture">
+                  <pic:nvPicPr>
+                    <pic:cNvPr id="0" name="Picture 28" descr="http://r-pkgs.had.co.nz/screenshots/git-deleted.png"/>
+                    <pic:cNvPicPr>
+                      <a:picLocks noChangeAspect="1" noChangeArrowheads="1"/>
+                    </pic:cNvPicPr>
+                  </pic:nvPicPr>
+                  <pic:blipFill>
+                    <a:blip r:embed="rId8">
+                      <a:extLst>
+                        <a:ext uri="{28A0092B-C50C-407E-A947-70E740481C1C}">
+                          <a14:useLocalDpi xmlns:a14="http://schemas.microsoft.com/office/drawing/2010/main" val="0"/>
+                        </a:ext>
+                      </a:extLst>
+                    </a:blip>
+                    <a:srcRect/>
+                    <a:stretch>
+                      <a:fillRect/>
+                    </a:stretch>
+                  </pic:blipFill>
+                  <pic:spPr bwMode="auto">
+                    <a:xfrm>
+                      <a:off x="0" y="0"/>
+                      <a:ext cx="174625" cy="174625"/>
+                    </a:xfrm>
+                    <a:prstGeom prst="rect">
+                      <a:avLst/>
+                    </a:prstGeom>
+                    <a:noFill/>
+                    <a:ln>
+                      <a:noFill/>
+                    </a:ln>
+                  </pic:spPr>
+                </pic:pic>
+              </a:graphicData>
+            </a:graphic>
+          </wp:inline>
+        </w:drawing>
+      </w:r>
+      <w:r>
+        <w:t>, </w:t>
+      </w:r>
+      <w:r>
+        <w:rPr>
+          <w:b/>
+          <w:bCs/>
+        </w:rPr>
+        <w:t>Deleted</w:t>
+      </w:r>
+      <w:r>
+        <w:t xml:space="preserve">. </w:t>
+      </w:r>
+      <w:r>
+        <w:t>File has been deleted</w:t>
+      </w:r>
+    </w:p>
+    <w:p>
+      <w:pPr>
+        <w:pStyle w:val="ListParagraph"/>
+        <w:numPr>
+          <w:ilvl w:val="0"/>
+          <w:numId w:val="13"/>
+        </w:numPr>
+      </w:pPr>
+      <w:r>
+        <w:drawing>
+          <wp:inline distT="0" distB="0" distL="0" distR="0" wp14:anchorId="017276B9" wp14:editId="1F415746">
+            <wp:extent cx="164465" cy="174625"/>
+            <wp:effectExtent l="0" t="0" r="0" b="3175"/>
+            <wp:docPr id="19" name="Picture 19" descr="http://r-pkgs.had.co.nz/screenshots/git-added.png"/>
+            <wp:cNvGraphicFramePr>
+              <a:graphicFrameLocks xmlns:a="http://schemas.openxmlformats.org/drawingml/2006/main" noChangeAspect="1"/>
+            </wp:cNvGraphicFramePr>
+            <a:graphic xmlns:a="http://schemas.openxmlformats.org/drawingml/2006/main">
+              <a:graphicData uri="http://schemas.openxmlformats.org/drawingml/2006/picture">
+                <pic:pic xmlns:pic="http://schemas.openxmlformats.org/drawingml/2006/picture">
+                  <pic:nvPicPr>
+                    <pic:cNvPr id="0" name="Picture 57" descr="http://r-pkgs.had.co.nz/screenshots/git-added.png"/>
+                    <pic:cNvPicPr>
+                      <a:picLocks noChangeAspect="1" noChangeArrowheads="1"/>
+                    </pic:cNvPicPr>
+                  </pic:nvPicPr>
+                  <pic:blipFill>
+                    <a:blip r:embed="rId9">
+                      <a:extLst>
+                        <a:ext uri="{28A0092B-C50C-407E-A947-70E740481C1C}">
+                          <a14:useLocalDpi xmlns:a14="http://schemas.microsoft.com/office/drawing/2010/main" val="0"/>
+                        </a:ext>
+                      </a:extLst>
+                    </a:blip>
+                    <a:srcRect/>
+                    <a:stretch>
+                      <a:fillRect/>
+                    </a:stretch>
+                  </pic:blipFill>
+                  <pic:spPr bwMode="auto">
+                    <a:xfrm>
+                      <a:off x="0" y="0"/>
+                      <a:ext cx="164465" cy="174625"/>
+                    </a:xfrm>
+                    <a:prstGeom prst="rect">
+                      <a:avLst/>
+                    </a:prstGeom>
+                    <a:noFill/>
+                    <a:ln>
+                      <a:noFill/>
+                    </a:ln>
+                  </pic:spPr>
+                </pic:pic>
+              </a:graphicData>
+            </a:graphic>
+          </wp:inline>
+        </w:drawing>
+      </w:r>
+      <w:r>
+        <w:t>:</w:t>
+      </w:r>
+      <w:r>
+        <w:t xml:space="preserve"> </w:t>
+      </w:r>
+      <w:r>
+        <w:rPr>
+          <w:b/>
+        </w:rPr>
+        <w:t xml:space="preserve">Added. </w:t>
+      </w:r>
+      <w:r>
+        <w:t xml:space="preserve">This appears after you stage an untracked file. </w:t>
+      </w:r>
+    </w:p>
+    <w:p>
+      <w:pPr>
+        <w:pStyle w:val="ListParagraph"/>
+        <w:numPr>
+          <w:ilvl w:val="0"/>
+          <w:numId w:val="13"/>
+        </w:numPr>
+      </w:pPr>
+      <w:r>
+        <w:drawing>
+          <wp:inline distT="0" distB="0" distL="0" distR="0" wp14:anchorId="28BDD786" wp14:editId="1601EC69">
+            <wp:extent cx="144145" cy="164465"/>
+            <wp:effectExtent l="0" t="0" r="8255" b="0"/>
+            <wp:docPr id="20" name="Picture 20" descr="http://r-pkgs.had.co.nz/screenshots/git-renamed.png"/>
+            <wp:cNvGraphicFramePr>
+              <a:graphicFrameLocks xmlns:a="http://schemas.openxmlformats.org/drawingml/2006/main" noChangeAspect="1"/>
+            </wp:cNvGraphicFramePr>
+            <a:graphic xmlns:a="http://schemas.openxmlformats.org/drawingml/2006/main">
+              <a:graphicData uri="http://schemas.openxmlformats.org/drawingml/2006/picture">
+                <pic:pic xmlns:pic="http://schemas.openxmlformats.org/drawingml/2006/picture">
+                  <pic:nvPicPr>
+                    <pic:cNvPr id="0" name="Picture 58" descr="http://r-pkgs.had.co.nz/screenshots/git-renamed.png"/>
+                    <pic:cNvPicPr>
+                      <a:picLocks noChangeAspect="1" noChangeArrowheads="1"/>
+                    </pic:cNvPicPr>
+                  </pic:nvPicPr>
+                  <pic:blipFill>
+                    <a:blip r:embed="rId10">
+                      <a:extLst>
+                        <a:ext uri="{28A0092B-C50C-407E-A947-70E740481C1C}">
+                          <a14:useLocalDpi xmlns:a14="http://schemas.microsoft.com/office/drawing/2010/main" val="0"/>
+                        </a:ext>
+                      </a:extLst>
+                    </a:blip>
+                    <a:srcRect/>
+                    <a:stretch>
+                      <a:fillRect/>
+                    </a:stretch>
+                  </pic:blipFill>
+                  <pic:spPr bwMode="auto">
+                    <a:xfrm>
+                      <a:off x="0" y="0"/>
+                      <a:ext cx="144145" cy="164465"/>
+                    </a:xfrm>
+                    <a:prstGeom prst="rect">
+                      <a:avLst/>
+                    </a:prstGeom>
+                    <a:noFill/>
+                    <a:ln>
+                      <a:noFill/>
+                    </a:ln>
+                  </pic:spPr>
+                </pic:pic>
+              </a:graphicData>
+            </a:graphic>
+          </wp:inline>
+        </w:drawing>
+      </w:r>
+      <w:r>
+        <w:t xml:space="preserve">: </w:t>
+      </w:r>
+      <w:r>
+        <w:rPr>
+          <w:b/>
+        </w:rPr>
+        <w:t xml:space="preserve">Renamed. </w:t>
+      </w:r>
+      <w:proofErr w:type="spellStart"/>
+      <w:r>
+        <w:t>Git</w:t>
+      </w:r>
+      <w:proofErr w:type="spellEnd"/>
+      <w:r>
+        <w:t xml:space="preserve"> recognizes that a file has been renamed. </w:t>
+      </w:r>
+    </w:p>
+    <w:p>
+      <w:pPr>
+        <w:pStyle w:val="ListParagraph"/>
+        <w:numPr>
+          <w:ilvl w:val="0"/>
+          <w:numId w:val="13"/>
+        </w:numPr>
+      </w:pPr>
+      <w:r>
+        <w:drawing>
+          <wp:inline distT="0" distB="0" distL="0" distR="0" wp14:anchorId="62D7473B" wp14:editId="77D484C6">
+            <wp:extent cx="297815" cy="123190"/>
+            <wp:effectExtent l="0" t="0" r="6985" b="3810"/>
+            <wp:docPr id="21" name="Picture 21" descr="http://r-pkgs.had.co.nz/screenshots/git-modified-staged.png"/>
+            <wp:cNvGraphicFramePr>
+              <a:graphicFrameLocks xmlns:a="http://schemas.openxmlformats.org/drawingml/2006/main" noChangeAspect="1"/>
+            </wp:cNvGraphicFramePr>
+            <a:graphic xmlns:a="http://schemas.openxmlformats.org/drawingml/2006/main">
+              <a:graphicData uri="http://schemas.openxmlformats.org/drawingml/2006/picture">
+                <pic:pic xmlns:pic="http://schemas.openxmlformats.org/drawingml/2006/picture">
+                  <pic:nvPicPr>
+                    <pic:cNvPr id="0" name="Picture 59" descr="http://r-pkgs.had.co.nz/screenshots/git-modified-staged.png"/>
+                    <pic:cNvPicPr>
+                      <a:picLocks noChangeAspect="1" noChangeArrowheads="1"/>
+                    </pic:cNvPicPr>
+                  </pic:nvPicPr>
+                  <pic:blipFill>
+                    <a:blip r:embed="rId11">
+                      <a:extLst>
+                        <a:ext uri="{28A0092B-C50C-407E-A947-70E740481C1C}">
+                          <a14:useLocalDpi xmlns:a14="http://schemas.microsoft.com/office/drawing/2010/main" val="0"/>
+                        </a:ext>
+                      </a:extLst>
+                    </a:blip>
+                    <a:srcRect/>
+                    <a:stretch>
+                      <a:fillRect/>
+                    </a:stretch>
+                  </pic:blipFill>
+                  <pic:spPr bwMode="auto">
+                    <a:xfrm>
+                      <a:off x="0" y="0"/>
+                      <a:ext cx="297815" cy="123190"/>
+                    </a:xfrm>
+                    <a:prstGeom prst="rect">
+                      <a:avLst/>
+                    </a:prstGeom>
+                    <a:noFill/>
+                    <a:ln>
+                      <a:noFill/>
+                    </a:ln>
+                  </pic:spPr>
+                </pic:pic>
+              </a:graphicData>
+            </a:graphic>
+          </wp:inline>
+        </w:drawing>
+      </w:r>
+      <w:r>
+        <w:t>.</w:t>
+      </w:r>
+      <w:r>
+        <w:t xml:space="preserve"> </w:t>
+      </w:r>
+      <w:r>
+        <w:rPr>
+          <w:b/>
+        </w:rPr>
+        <w:t xml:space="preserve">Modified Modified. </w:t>
+      </w:r>
+      <w:r>
+        <w:t xml:space="preserve">Means you have some staged changes and some </w:t>
+      </w:r>
+      <w:proofErr w:type="spellStart"/>
+      <w:r>
+        <w:t>unstaged</w:t>
+      </w:r>
+      <w:proofErr w:type="spellEnd"/>
+      <w:r>
+        <w:t xml:space="preserve"> changes in a file.</w:t>
+      </w:r>
+    </w:p>
+    <w:p>
+      <w:pPr>
+        <w:pStyle w:val="ListParagraph"/>
+        <w:numPr>
+          <w:ilvl w:val="0"/>
+          <w:numId w:val="13"/>
+        </w:numPr>
+      </w:pPr>
+      <w:r>
+        <w:rPr>
+          <w:rFonts w:ascii="Helvetica Neue" w:hAnsi="Helvetica Neue"/>
+          <w:noProof/>
+          <w:color w:val="333333"/>
+          <w:sz w:val="21"/>
+          <w:szCs w:val="21"/>
+        </w:rPr>
+        <w:drawing>
+          <wp:inline distT="0" distB="0" distL="0" distR="0" wp14:anchorId="3832E892" wp14:editId="1410F28C">
+            <wp:extent cx="359410" cy="164465"/>
+            <wp:effectExtent l="0" t="0" r="0" b="0"/>
+            <wp:docPr id="25" name="Picture 25" descr="http://r-pkgs.had.co.nz/screenshots/git-commit-conflict.png"/>
+            <wp:cNvGraphicFramePr>
+              <a:graphicFrameLocks xmlns:a="http://schemas.openxmlformats.org/drawingml/2006/main" noChangeAspect="1"/>
+            </wp:cNvGraphicFramePr>
+            <a:graphic xmlns:a="http://schemas.openxmlformats.org/drawingml/2006/main">
+              <a:graphicData uri="http://schemas.openxmlformats.org/drawingml/2006/picture">
+                <pic:pic xmlns:pic="http://schemas.openxmlformats.org/drawingml/2006/picture">
+                  <pic:nvPicPr>
+                    <pic:cNvPr id="0" name="Picture 79" descr="http://r-pkgs.had.co.nz/screenshots/git-commit-conflict.png"/>
+                    <pic:cNvPicPr>
+                      <a:picLocks noChangeAspect="1" noChangeArrowheads="1"/>
+                    </pic:cNvPicPr>
+                  </pic:nvPicPr>
+                  <pic:blipFill>
+                    <a:blip r:embed="rId12">
+                      <a:extLst>
+                        <a:ext uri="{28A0092B-C50C-407E-A947-70E740481C1C}">
+                          <a14:useLocalDpi xmlns:a14="http://schemas.microsoft.com/office/drawing/2010/main" val="0"/>
+                        </a:ext>
+                      </a:extLst>
+                    </a:blip>
+                    <a:srcRect/>
+                    <a:stretch>
+                      <a:fillRect/>
+                    </a:stretch>
+                  </pic:blipFill>
+                  <pic:spPr bwMode="auto">
+                    <a:xfrm>
+                      <a:off x="0" y="0"/>
+                      <a:ext cx="359410" cy="164465"/>
+                    </a:xfrm>
+                    <a:prstGeom prst="rect">
+                      <a:avLst/>
+                    </a:prstGeom>
+                    <a:noFill/>
+                    <a:ln>
+                      <a:noFill/>
+                    </a:ln>
+                  </pic:spPr>
+                </pic:pic>
+              </a:graphicData>
+            </a:graphic>
+          </wp:inline>
+        </w:drawing>
+      </w:r>
+      <w:r>
+        <w:t xml:space="preserve"> </w:t>
+      </w:r>
+      <w:r>
+        <w:rPr>
+          <w:b/>
+        </w:rPr>
+        <w:t>Merge conflict.</w:t>
+      </w:r>
+      <w:r>
+        <w:t xml:space="preserve"> </w:t>
+      </w:r>
+    </w:p>
+    <w:p>
+      <w:pPr>
+        <w:pStyle w:val="ListParagraph"/>
+      </w:pPr>
+    </w:p>
+    <w:p/>
+    <w:p>
+      <w:pPr>
+        <w:rPr>
+          <w:b/>
+          <w:u w:val="single"/>
+        </w:rPr>
+      </w:pPr>
+      <w:r>
+        <w:rPr>
+          <w:b/>
+          <w:u w:val="single"/>
+        </w:rPr>
         <w:t>General notes</w:t>
       </w:r>
+      <w:r>
+        <w:rPr>
+          <w:b/>
+          <w:u w:val="single"/>
+        </w:rPr>
+        <w:t xml:space="preserve"> about using R Studio with </w:t>
+      </w:r>
+      <w:proofErr w:type="spellStart"/>
+      <w:r>
+        <w:rPr>
+          <w:b/>
+          <w:u w:val="single"/>
+        </w:rPr>
+        <w:t>Git</w:t>
+      </w:r>
+      <w:proofErr w:type="spellEnd"/>
+    </w:p>
+    <w:p>
+      <w:pPr>
+        <w:pStyle w:val="ListParagraph"/>
+        <w:numPr>
+          <w:ilvl w:val="0"/>
+          <w:numId w:val="11"/>
+        </w:numPr>
+      </w:pPr>
+      <w:r>
+        <w:t>Making changes to existing files</w:t>
+      </w:r>
     </w:p>
     <w:p>
       <w:pPr>
         <w:pStyle w:val="ListParagraph"/>
         <w:numPr>
           <w:ilvl w:val="1"/>
-          <w:numId w:val="9"/>
-        </w:numPr>
-      </w:pPr>
-      <w:r>
-        <w:t xml:space="preserve">If you make any changes, you will need to first “Stage” the files that you want to commit. Second, press commit, and when a new window pops up, write a commit message. Commit your changes. </w:t>
+          <w:numId w:val="11"/>
+        </w:numPr>
+      </w:pPr>
+      <w:r>
+        <w:t xml:space="preserve">If you make any changes, you will need to first “Stage” the files that you want to commit. </w:t>
+      </w:r>
+    </w:p>
+    <w:p>
+      <w:pPr>
+        <w:pStyle w:val="ListParagraph"/>
+        <w:numPr>
+          <w:ilvl w:val="2"/>
+          <w:numId w:val="11"/>
+        </w:numPr>
+      </w:pPr>
+      <w:r>
+        <w:rPr>
+          <w:b/>
+          <w:bCs/>
+        </w:rPr>
+        <w:t>Select files</w:t>
+      </w:r>
+      <w:r>
+        <w:t>. To stage (select) a single file for inclusion, tick its check box. To stage all files, press Ctrl/</w:t>
+      </w:r>
+      <w:proofErr w:type="spellStart"/>
+      <w:r>
+        <w:t>Cmd</w:t>
+      </w:r>
+      <w:proofErr w:type="spellEnd"/>
+      <w:r>
+        <w:t xml:space="preserve"> + A, then click </w:t>
+      </w:r>
+      <w:r>
+        <w:drawing>
+          <wp:inline distT="0" distB="0" distL="0" distR="0" wp14:anchorId="686E8406" wp14:editId="3E4BFC23">
+            <wp:extent cx="482600" cy="226060"/>
+            <wp:effectExtent l="0" t="0" r="0" b="2540"/>
+            <wp:docPr id="18" name="Picture 18" descr="http://r-pkgs.had.co.nz/screenshots/git-stage.png"/>
+            <wp:cNvGraphicFramePr>
+              <a:graphicFrameLocks xmlns:a="http://schemas.openxmlformats.org/drawingml/2006/main" noChangeAspect="1"/>
+            </wp:cNvGraphicFramePr>
+            <a:graphic xmlns:a="http://schemas.openxmlformats.org/drawingml/2006/main">
+              <a:graphicData uri="http://schemas.openxmlformats.org/drawingml/2006/picture">
+                <pic:pic xmlns:pic="http://schemas.openxmlformats.org/drawingml/2006/picture">
+                  <pic:nvPicPr>
+                    <pic:cNvPr id="0" name="Picture 56" descr="http://r-pkgs.had.co.nz/screenshots/git-stage.png"/>
+                    <pic:cNvPicPr>
+                      <a:picLocks noChangeAspect="1" noChangeArrowheads="1"/>
+                    </pic:cNvPicPr>
+                  </pic:nvPicPr>
+                  <pic:blipFill>
+                    <a:blip r:embed="rId13">
+                      <a:extLst>
+                        <a:ext uri="{28A0092B-C50C-407E-A947-70E740481C1C}">
+                          <a14:useLocalDpi xmlns:a14="http://schemas.microsoft.com/office/drawing/2010/main" val="0"/>
+                        </a:ext>
+                      </a:extLst>
+                    </a:blip>
+                    <a:srcRect/>
+                    <a:stretch>
+                      <a:fillRect/>
+                    </a:stretch>
+                  </pic:blipFill>
+                  <pic:spPr bwMode="auto">
+                    <a:xfrm>
+                      <a:off x="0" y="0"/>
+                      <a:ext cx="482600" cy="226060"/>
+                    </a:xfrm>
+                    <a:prstGeom prst="rect">
+                      <a:avLst/>
+                    </a:prstGeom>
+                    <a:noFill/>
+                    <a:ln>
+                      <a:noFill/>
+                    </a:ln>
+                  </pic:spPr>
+                </pic:pic>
+              </a:graphicData>
+            </a:graphic>
+          </wp:inline>
+        </w:drawing>
+      </w:r>
+      <w:r>
+        <w:t>.</w:t>
+      </w:r>
+    </w:p>
+    <w:p>
+      <w:pPr>
+        <w:pStyle w:val="ListParagraph"/>
+        <w:numPr>
+          <w:ilvl w:val="2"/>
+          <w:numId w:val="11"/>
+        </w:numPr>
+      </w:pPr>
+      <w:r>
+        <w:t>As you stage each file, you’ll notice that its status changes. The icon will change columns from right (</w:t>
+      </w:r>
+      <w:proofErr w:type="spellStart"/>
+      <w:r>
+        <w:t>unstaged</w:t>
+      </w:r>
+      <w:proofErr w:type="spellEnd"/>
+      <w:r>
+        <w:t xml:space="preserve"> status) to left (staged status), and you might see one of two new icons:</w:t>
+      </w:r>
+    </w:p>
+    <w:p>
+      <w:pPr>
+        <w:pStyle w:val="ListParagraph"/>
+        <w:numPr>
+          <w:ilvl w:val="3"/>
+          <w:numId w:val="11"/>
+        </w:numPr>
+      </w:pPr>
+      <w:r>
+        <w:t>Added: </w:t>
+      </w:r>
+      <w:r>
+        <w:drawing>
+          <wp:inline distT="0" distB="0" distL="0" distR="0" wp14:anchorId="72CBD8F5" wp14:editId="4AE95956">
+            <wp:extent cx="164465" cy="174625"/>
+            <wp:effectExtent l="0" t="0" r="0" b="3175"/>
+            <wp:docPr id="17" name="Picture 17" descr="http://r-pkgs.had.co.nz/screenshots/git-added.png"/>
+            <wp:cNvGraphicFramePr>
+              <a:graphicFrameLocks xmlns:a="http://schemas.openxmlformats.org/drawingml/2006/main" noChangeAspect="1"/>
+            </wp:cNvGraphicFramePr>
+            <a:graphic xmlns:a="http://schemas.openxmlformats.org/drawingml/2006/main">
+              <a:graphicData uri="http://schemas.openxmlformats.org/drawingml/2006/picture">
+                <pic:pic xmlns:pic="http://schemas.openxmlformats.org/drawingml/2006/picture">
+                  <pic:nvPicPr>
+                    <pic:cNvPr id="0" name="Picture 57" descr="http://r-pkgs.had.co.nz/screenshots/git-added.png"/>
+                    <pic:cNvPicPr>
+                      <a:picLocks noChangeAspect="1" noChangeArrowheads="1"/>
+                    </pic:cNvPicPr>
+                  </pic:nvPicPr>
+                  <pic:blipFill>
+                    <a:blip r:embed="rId9">
+                      <a:extLst>
+                        <a:ext uri="{28A0092B-C50C-407E-A947-70E740481C1C}">
+                          <a14:useLocalDpi xmlns:a14="http://schemas.microsoft.com/office/drawing/2010/main" val="0"/>
+                        </a:ext>
+                      </a:extLst>
+                    </a:blip>
+                    <a:srcRect/>
+                    <a:stretch>
+                      <a:fillRect/>
+                    </a:stretch>
+                  </pic:blipFill>
+                  <pic:spPr bwMode="auto">
+                    <a:xfrm>
+                      <a:off x="0" y="0"/>
+                      <a:ext cx="164465" cy="174625"/>
+                    </a:xfrm>
+                    <a:prstGeom prst="rect">
+                      <a:avLst/>
+                    </a:prstGeom>
+                    <a:noFill/>
+                    <a:ln>
+                      <a:noFill/>
+                    </a:ln>
+                  </pic:spPr>
+                </pic:pic>
+              </a:graphicData>
+            </a:graphic>
+          </wp:inline>
+        </w:drawing>
+      </w:r>
+      <w:r>
+        <w:t xml:space="preserve">: after staging an untracked file, </w:t>
+      </w:r>
+      <w:proofErr w:type="spellStart"/>
+      <w:r>
+        <w:t>Git</w:t>
+      </w:r>
+      <w:proofErr w:type="spellEnd"/>
+      <w:r>
+        <w:t xml:space="preserve"> now knows that you want to add it to the repo.</w:t>
+      </w:r>
+    </w:p>
+    <w:p>
+      <w:pPr>
+        <w:pStyle w:val="ListParagraph"/>
+        <w:numPr>
+          <w:ilvl w:val="3"/>
+          <w:numId w:val="11"/>
+        </w:numPr>
+      </w:pPr>
+      <w:r>
+        <w:t>Renamed: </w:t>
+      </w:r>
+      <w:r>
+        <w:drawing>
+          <wp:inline distT="0" distB="0" distL="0" distR="0" wp14:anchorId="114F15BC" wp14:editId="707D6F6F">
+            <wp:extent cx="144145" cy="164465"/>
+            <wp:effectExtent l="0" t="0" r="8255" b="0"/>
+            <wp:docPr id="16" name="Picture 16" descr="http://r-pkgs.had.co.nz/screenshots/git-renamed.png"/>
+            <wp:cNvGraphicFramePr>
+              <a:graphicFrameLocks xmlns:a="http://schemas.openxmlformats.org/drawingml/2006/main" noChangeAspect="1"/>
+            </wp:cNvGraphicFramePr>
+            <a:graphic xmlns:a="http://schemas.openxmlformats.org/drawingml/2006/main">
+              <a:graphicData uri="http://schemas.openxmlformats.org/drawingml/2006/picture">
+                <pic:pic xmlns:pic="http://schemas.openxmlformats.org/drawingml/2006/picture">
+                  <pic:nvPicPr>
+                    <pic:cNvPr id="0" name="Picture 58" descr="http://r-pkgs.had.co.nz/screenshots/git-renamed.png"/>
+                    <pic:cNvPicPr>
+                      <a:picLocks noChangeAspect="1" noChangeArrowheads="1"/>
+                    </pic:cNvPicPr>
+                  </pic:nvPicPr>
+                  <pic:blipFill>
+                    <a:blip r:embed="rId10">
+                      <a:extLst>
+                        <a:ext uri="{28A0092B-C50C-407E-A947-70E740481C1C}">
+                          <a14:useLocalDpi xmlns:a14="http://schemas.microsoft.com/office/drawing/2010/main" val="0"/>
+                        </a:ext>
+                      </a:extLst>
+                    </a:blip>
+                    <a:srcRect/>
+                    <a:stretch>
+                      <a:fillRect/>
+                    </a:stretch>
+                  </pic:blipFill>
+                  <pic:spPr bwMode="auto">
+                    <a:xfrm>
+                      <a:off x="0" y="0"/>
+                      <a:ext cx="144145" cy="164465"/>
+                    </a:xfrm>
+                    <a:prstGeom prst="rect">
+                      <a:avLst/>
+                    </a:prstGeom>
+                    <a:noFill/>
+                    <a:ln>
+                      <a:noFill/>
+                    </a:ln>
+                  </pic:spPr>
+                </pic:pic>
+              </a:graphicData>
+            </a:graphic>
+          </wp:inline>
+        </w:drawing>
+      </w:r>
+      <w:r>
+        <w:t xml:space="preserve">: If you rename a file, </w:t>
+      </w:r>
+      <w:proofErr w:type="spellStart"/>
+      <w:r>
+        <w:t>Git</w:t>
+      </w:r>
+      <w:proofErr w:type="spellEnd"/>
+      <w:r>
+        <w:t xml:space="preserve"> initially sees it as a deletion and addition. Once you stage both changes, </w:t>
+      </w:r>
+      <w:proofErr w:type="spellStart"/>
+      <w:r>
+        <w:t>Git</w:t>
+      </w:r>
+      <w:proofErr w:type="spellEnd"/>
+      <w:r>
+        <w:t xml:space="preserve"> will </w:t>
+      </w:r>
+      <w:proofErr w:type="spellStart"/>
+      <w:r>
+        <w:t>recognise</w:t>
+      </w:r>
+      <w:proofErr w:type="spellEnd"/>
+      <w:r>
+        <w:t xml:space="preserve"> that it’s a rename.</w:t>
+      </w:r>
+    </w:p>
+    <w:p>
+      <w:pPr>
+        <w:pStyle w:val="ListParagraph"/>
+        <w:numPr>
+          <w:ilvl w:val="3"/>
+          <w:numId w:val="11"/>
+        </w:numPr>
+      </w:pPr>
+      <w:r>
+        <w:t>Sometimes you’ll see a status in both columns, e.g. </w:t>
+      </w:r>
+      <w:r>
+        <w:drawing>
+          <wp:inline distT="0" distB="0" distL="0" distR="0" wp14:anchorId="220181F9" wp14:editId="24A72D5F">
+            <wp:extent cx="297815" cy="123190"/>
+            <wp:effectExtent l="0" t="0" r="6985" b="3810"/>
+            <wp:docPr id="15" name="Picture 15" descr="http://r-pkgs.had.co.nz/screenshots/git-modified-staged.png"/>
+            <wp:cNvGraphicFramePr>
+              <a:graphicFrameLocks xmlns:a="http://schemas.openxmlformats.org/drawingml/2006/main" noChangeAspect="1"/>
+            </wp:cNvGraphicFramePr>
+            <a:graphic xmlns:a="http://schemas.openxmlformats.org/drawingml/2006/main">
+              <a:graphicData uri="http://schemas.openxmlformats.org/drawingml/2006/picture">
+                <pic:pic xmlns:pic="http://schemas.openxmlformats.org/drawingml/2006/picture">
+                  <pic:nvPicPr>
+                    <pic:cNvPr id="0" name="Picture 59" descr="http://r-pkgs.had.co.nz/screenshots/git-modified-staged.png"/>
+                    <pic:cNvPicPr>
+                      <a:picLocks noChangeAspect="1" noChangeArrowheads="1"/>
+                    </pic:cNvPicPr>
+                  </pic:nvPicPr>
+                  <pic:blipFill>
+                    <a:blip r:embed="rId11">
+                      <a:extLst>
+                        <a:ext uri="{28A0092B-C50C-407E-A947-70E740481C1C}">
+                          <a14:useLocalDpi xmlns:a14="http://schemas.microsoft.com/office/drawing/2010/main" val="0"/>
+                        </a:ext>
+                      </a:extLst>
+                    </a:blip>
+                    <a:srcRect/>
+                    <a:stretch>
+                      <a:fillRect/>
+                    </a:stretch>
+                  </pic:blipFill>
+                  <pic:spPr bwMode="auto">
+                    <a:xfrm>
+                      <a:off x="0" y="0"/>
+                      <a:ext cx="297815" cy="123190"/>
+                    </a:xfrm>
+                    <a:prstGeom prst="rect">
+                      <a:avLst/>
+                    </a:prstGeom>
+                    <a:noFill/>
+                    <a:ln>
+                      <a:noFill/>
+                    </a:ln>
+                  </pic:spPr>
+                </pic:pic>
+              </a:graphicData>
+            </a:graphic>
+          </wp:inline>
+        </w:drawing>
+      </w:r>
+      <w:r>
+        <w:t xml:space="preserve">. This means that you have both staged and </w:t>
+      </w:r>
+      <w:proofErr w:type="spellStart"/>
+      <w:r>
+        <w:t>unstaged</w:t>
+      </w:r>
+      <w:proofErr w:type="spellEnd"/>
+      <w:r>
+        <w:t xml:space="preserve"> changes in the same file. This happens when you’ve made some changes, staged them, and then made some more. Clicking the staged checkbox will stage your new changes, clicking it again will </w:t>
+      </w:r>
+      <w:proofErr w:type="spellStart"/>
+      <w:r>
+        <w:t>unstage</w:t>
+      </w:r>
+      <w:proofErr w:type="spellEnd"/>
+      <w:r>
+        <w:t xml:space="preserve"> both sets of changes.</w:t>
       </w:r>
     </w:p>
     <w:p>
@@ -2422,11 +4279,11 @@
         <w:pStyle w:val="ListParagraph"/>
         <w:numPr>
           <w:ilvl w:val="1"/>
-          <w:numId w:val="9"/>
-        </w:numPr>
-      </w:pPr>
-      <w:r>
-        <w:t xml:space="preserve">After you are finished working, you can push your changes to Github. You should have far fewer “Push”’s than “commits”. </w:t>
+          <w:numId w:val="11"/>
+        </w:numPr>
+      </w:pPr>
+      <w:r>
+        <w:t xml:space="preserve">Once you’ve staged everything you want to commit, press commit. </w:t>
       </w:r>
     </w:p>
     <w:p>
@@ -2434,11 +4291,214 @@
         <w:pStyle w:val="ListParagraph"/>
         <w:numPr>
           <w:ilvl w:val="1"/>
-          <w:numId w:val="9"/>
-        </w:numPr>
-      </w:pPr>
-      <w:r>
-        <w:t xml:space="preserve">Usful for considering conflicts. </w:t>
+          <w:numId w:val="11"/>
+        </w:numPr>
+      </w:pPr>
+      <w:r>
+        <w:t>W</w:t>
+      </w:r>
+      <w:r>
+        <w:t xml:space="preserve">hen a new window pops up, write a commit message. </w:t>
+      </w:r>
+    </w:p>
+    <w:p>
+      <w:pPr>
+        <w:pStyle w:val="ListParagraph"/>
+        <w:numPr>
+          <w:ilvl w:val="1"/>
+          <w:numId w:val="11"/>
+        </w:numPr>
+      </w:pPr>
+      <w:r>
+        <w:t>Commit your changes.</w:t>
+      </w:r>
+    </w:p>
+    <w:p>
+      <w:pPr>
+        <w:pStyle w:val="ListParagraph"/>
+        <w:ind w:left="360"/>
+      </w:pPr>
+    </w:p>
+    <w:p>
+      <w:pPr>
+        <w:pStyle w:val="ListParagraph"/>
+        <w:numPr>
+          <w:ilvl w:val="0"/>
+          <w:numId w:val="11"/>
+        </w:numPr>
+      </w:pPr>
+      <w:r>
+        <w:t>Reverting changes</w:t>
+      </w:r>
+    </w:p>
+    <w:p>
+      <w:pPr>
+        <w:pStyle w:val="ListParagraph"/>
+        <w:numPr>
+          <w:ilvl w:val="1"/>
+          <w:numId w:val="11"/>
+        </w:numPr>
+      </w:pPr>
+      <w:r>
+        <w:t>Click Diff and then Revert. The erroneous change has been undone and the previous version restored.</w:t>
+      </w:r>
+    </w:p>
+    <w:p>
+      <w:pPr>
+        <w:pStyle w:val="ListParagraph"/>
+      </w:pPr>
+    </w:p>
+    <w:p>
+      <w:pPr>
+        <w:pStyle w:val="ListParagraph"/>
+        <w:numPr>
+          <w:ilvl w:val="0"/>
+          <w:numId w:val="11"/>
+        </w:numPr>
+      </w:pPr>
+      <w:r>
+        <w:t>Seeing what you’ve changed</w:t>
+      </w:r>
+    </w:p>
+    <w:p>
+      <w:pPr>
+        <w:pStyle w:val="ListParagraph"/>
+        <w:numPr>
+          <w:ilvl w:val="1"/>
+          <w:numId w:val="11"/>
+        </w:numPr>
+      </w:pPr>
+      <w:r>
+        <w:t>You can get more details about modifications with a “diff”, </w:t>
+      </w:r>
+      <w:r>
+        <w:drawing>
+          <wp:inline distT="0" distB="0" distL="0" distR="0" wp14:anchorId="5569B60E" wp14:editId="537A27C7">
+            <wp:extent cx="462280" cy="215900"/>
+            <wp:effectExtent l="0" t="0" r="0" b="12700"/>
+            <wp:docPr id="7" name="Picture 7" descr="http://r-pkgs.had.co.nz/screenshots/git-diff.png"/>
+            <wp:cNvGraphicFramePr>
+              <a:graphicFrameLocks xmlns:a="http://schemas.openxmlformats.org/drawingml/2006/main" noChangeAspect="1"/>
+            </wp:cNvGraphicFramePr>
+            <a:graphic xmlns:a="http://schemas.openxmlformats.org/drawingml/2006/main">
+              <a:graphicData uri="http://schemas.openxmlformats.org/drawingml/2006/picture">
+                <pic:pic xmlns:pic="http://schemas.openxmlformats.org/drawingml/2006/picture">
+                  <pic:nvPicPr>
+                    <pic:cNvPr id="0" name="Picture 29" descr="http://r-pkgs.had.co.nz/screenshots/git-diff.png"/>
+                    <pic:cNvPicPr>
+                      <a:picLocks noChangeAspect="1" noChangeArrowheads="1"/>
+                    </pic:cNvPicPr>
+                  </pic:nvPicPr>
+                  <pic:blipFill>
+                    <a:blip r:embed="rId14">
+                      <a:extLst>
+                        <a:ext uri="{28A0092B-C50C-407E-A947-70E740481C1C}">
+                          <a14:useLocalDpi xmlns:a14="http://schemas.microsoft.com/office/drawing/2010/main" val="0"/>
+                        </a:ext>
+                      </a:extLst>
+                    </a:blip>
+                    <a:srcRect/>
+                    <a:stretch>
+                      <a:fillRect/>
+                    </a:stretch>
+                  </pic:blipFill>
+                  <pic:spPr bwMode="auto">
+                    <a:xfrm>
+                      <a:off x="0" y="0"/>
+                      <a:ext cx="462280" cy="215900"/>
+                    </a:xfrm>
+                    <a:prstGeom prst="rect">
+                      <a:avLst/>
+                    </a:prstGeom>
+                    <a:noFill/>
+                    <a:ln>
+                      <a:noFill/>
+                    </a:ln>
+                  </pic:spPr>
+                </pic:pic>
+              </a:graphicData>
+            </a:graphic>
+          </wp:inline>
+        </w:drawing>
+      </w:r>
+      <w:r>
+        <w:t>. This opens a new window showing the detailed</w:t>
+      </w:r>
+      <w:r>
+        <w:t xml:space="preserve"> </w:t>
+      </w:r>
+      <w:r>
+        <w:rPr>
+          <w:b/>
+          <w:bCs/>
+        </w:rPr>
+        <w:t>diff</w:t>
+      </w:r>
+      <w:r>
+        <w:t xml:space="preserve">erences. </w:t>
+      </w:r>
+    </w:p>
+    <w:p>
+      <w:pPr>
+        <w:pStyle w:val="ListParagraph"/>
+        <w:numPr>
+          <w:ilvl w:val="1"/>
+          <w:numId w:val="11"/>
+        </w:numPr>
+      </w:pPr>
+      <w:r>
+        <w:t xml:space="preserve">The background </w:t>
+      </w:r>
+      <w:r>
+        <w:t>colors</w:t>
+      </w:r>
+      <w:r>
+        <w:t xml:space="preserve"> </w:t>
+      </w:r>
+      <w:proofErr w:type="gramStart"/>
+      <w:r>
+        <w:t>tells</w:t>
+      </w:r>
+      <w:proofErr w:type="gramEnd"/>
+      <w:r>
+        <w:t xml:space="preserve"> you whether the text has been added (green) or removed (red). The grey lines of code above and below the changes give you additional context.</w:t>
+      </w:r>
+    </w:p>
+    <w:p>
+      <w:pPr>
+        <w:pStyle w:val="ListParagraph"/>
+      </w:pPr>
+    </w:p>
+    <w:p>
+      <w:pPr>
+        <w:pStyle w:val="ListParagraph"/>
+        <w:numPr>
+          <w:ilvl w:val="0"/>
+          <w:numId w:val="11"/>
+        </w:numPr>
+      </w:pPr>
+      <w:r>
+        <w:t>Undoing a mistake</w:t>
+      </w:r>
+    </w:p>
+    <w:p>
+      <w:pPr>
+        <w:pStyle w:val="ListParagraph"/>
+        <w:numPr>
+          <w:ilvl w:val="1"/>
+          <w:numId w:val="11"/>
+        </w:numPr>
+      </w:pPr>
+      <w:r>
+        <w:t xml:space="preserve">If you haven’t pushed to </w:t>
+      </w:r>
+      <w:proofErr w:type="spellStart"/>
+      <w:r>
+        <w:t>GitHub</w:t>
+      </w:r>
+      <w:proofErr w:type="spellEnd"/>
+      <w:r>
+        <w:t xml:space="preserve"> yet, this can be done simply in R Studio. </w:t>
       </w:r>
     </w:p>
     <w:p>
@@ -2446,13 +4506,582 @@
         <w:pStyle w:val="ListParagraph"/>
         <w:numPr>
           <w:ilvl w:val="2"/>
-          <w:numId w:val="9"/>
-        </w:numPr>
+          <w:numId w:val="11"/>
+        </w:numPr>
+      </w:pPr>
+      <w:r>
+        <w:t>R</w:t>
+      </w:r>
+      <w:r>
+        <w:t xml:space="preserve">ight click on the file in the </w:t>
+      </w:r>
+      <w:proofErr w:type="spellStart"/>
+      <w:r>
+        <w:t>Git</w:t>
+      </w:r>
+      <w:proofErr w:type="spellEnd"/>
+      <w:r>
+        <w:t xml:space="preserve"> pane and select “revert”. This will </w:t>
+      </w:r>
+      <w:r>
+        <w:t>restore the version from before the most recent commit</w:t>
+      </w:r>
+      <w:r>
+        <w:t xml:space="preserve">. </w:t>
+      </w:r>
+      <w:r>
+        <w:t xml:space="preserve">This operation is permanent, so use carefully! </w:t>
+      </w:r>
+    </w:p>
+    <w:p>
+      <w:pPr>
+        <w:pStyle w:val="ListParagraph"/>
+        <w:numPr>
+          <w:ilvl w:val="2"/>
+          <w:numId w:val="11"/>
+        </w:numPr>
+      </w:pPr>
+      <w:r>
+        <w:t xml:space="preserve">You can also undo changes to just part of a file in the diff window. </w:t>
+      </w:r>
+      <w:r>
+        <w:t>Use the</w:t>
+      </w:r>
+      <w:r>
+        <w:t xml:space="preserve"> discard chunk button above the block of </w:t>
+      </w:r>
+      <w:r>
+        <w:t xml:space="preserve">changes that you want to undo. </w:t>
+      </w:r>
+    </w:p>
+    <w:p>
+      <w:pPr>
+        <w:pStyle w:val="ListParagraph"/>
+        <w:numPr>
+          <w:ilvl w:val="0"/>
+          <w:numId w:val="11"/>
+        </w:numPr>
+      </w:pPr>
+      <w:r>
+        <w:t xml:space="preserve">Deleting </w:t>
+      </w:r>
+      <w:r>
+        <w:t>a file</w:t>
+      </w:r>
+    </w:p>
+    <w:p>
+      <w:pPr>
+        <w:pStyle w:val="ListParagraph"/>
+        <w:numPr>
+          <w:ilvl w:val="1"/>
+          <w:numId w:val="11"/>
+        </w:numPr>
+      </w:pPr>
+      <w:r>
+        <w:t xml:space="preserve">Under the Files tab check the box next to </w:t>
+      </w:r>
+      <w:r>
+        <w:t>the file name</w:t>
+      </w:r>
+    </w:p>
+    <w:p>
+      <w:pPr>
+        <w:pStyle w:val="ListParagraph"/>
+        <w:numPr>
+          <w:ilvl w:val="1"/>
+          <w:numId w:val="11"/>
+        </w:numPr>
+      </w:pPr>
+      <w:r>
+        <w:t>Click Delete</w:t>
+      </w:r>
+    </w:p>
+    <w:p>
+      <w:pPr>
+        <w:pStyle w:val="ListParagraph"/>
+        <w:numPr>
+          <w:ilvl w:val="1"/>
+          <w:numId w:val="11"/>
+        </w:numPr>
+      </w:pPr>
+      <w:r>
+        <w:t xml:space="preserve">Under the </w:t>
+      </w:r>
+      <w:proofErr w:type="spellStart"/>
+      <w:r>
+        <w:t>Git</w:t>
+      </w:r>
+      <w:proofErr w:type="spellEnd"/>
+      <w:r>
+        <w:t xml:space="preserve"> tab, a red D appears next to the deleted file</w:t>
+      </w:r>
+    </w:p>
+    <w:p>
+      <w:pPr>
+        <w:pStyle w:val="ListParagraph"/>
+        <w:numPr>
+          <w:ilvl w:val="1"/>
+          <w:numId w:val="11"/>
+        </w:numPr>
+      </w:pPr>
+      <w:r>
+        <w:t>Stage the change by clicking the checkbox and commit it</w:t>
+      </w:r>
+    </w:p>
+    <w:p/>
+    <w:p>
+      <w:pPr>
+        <w:pStyle w:val="ListParagraph"/>
+        <w:numPr>
+          <w:ilvl w:val="0"/>
+          <w:numId w:val="11"/>
+        </w:numPr>
+      </w:pPr>
+      <w:r>
+        <w:t>Ignoring files</w:t>
+      </w:r>
+    </w:p>
+    <w:p>
+      <w:pPr>
+        <w:pStyle w:val="ListParagraph"/>
+        <w:numPr>
+          <w:ilvl w:val="1"/>
+          <w:numId w:val="11"/>
+        </w:numPr>
+      </w:pPr>
+      <w:r>
+        <w:t xml:space="preserve">Sometimes you might want to ignore a file (i.e. not push it up to </w:t>
+      </w:r>
+      <w:proofErr w:type="spellStart"/>
+      <w:r>
+        <w:t>GitHub</w:t>
+      </w:r>
+      <w:proofErr w:type="spellEnd"/>
+      <w:r>
+        <w:t xml:space="preserve">, just keep it on your desktop). </w:t>
+      </w:r>
+    </w:p>
+    <w:p>
+      <w:pPr>
+        <w:pStyle w:val="ListParagraph"/>
+        <w:numPr>
+          <w:ilvl w:val="2"/>
+          <w:numId w:val="11"/>
+        </w:numPr>
+      </w:pPr>
+      <w:r>
+        <w:t>You could either not stage it each time OR</w:t>
+      </w:r>
+    </w:p>
+    <w:p>
+      <w:pPr>
+        <w:pStyle w:val="ListParagraph"/>
+        <w:numPr>
+          <w:ilvl w:val="2"/>
+          <w:numId w:val="11"/>
+        </w:numPr>
+      </w:pPr>
+      <w:r>
+        <w:t xml:space="preserve">Add </w:t>
+      </w:r>
+      <w:proofErr w:type="gramStart"/>
+      <w:r>
+        <w:t>to .</w:t>
+      </w:r>
+      <w:proofErr w:type="spellStart"/>
+      <w:r>
+        <w:t>gitignore</w:t>
+      </w:r>
+      <w:proofErr w:type="spellEnd"/>
+      <w:proofErr w:type="gramEnd"/>
+      <w:r>
+        <w:t xml:space="preserve">. Right click on the file in the </w:t>
+      </w:r>
+      <w:proofErr w:type="spellStart"/>
+      <w:r>
+        <w:t>Git</w:t>
+      </w:r>
+      <w:proofErr w:type="spellEnd"/>
+      <w:r>
+        <w:t xml:space="preserve"> pane, and select “Ignore”</w:t>
+      </w:r>
+    </w:p>
+    <w:p/>
+    <w:p>
+      <w:pPr>
+        <w:pStyle w:val="ListParagraph"/>
+        <w:numPr>
+          <w:ilvl w:val="0"/>
+          <w:numId w:val="11"/>
+        </w:numPr>
+      </w:pPr>
+      <w:r>
+        <w:t xml:space="preserve">Pushing to </w:t>
+      </w:r>
+      <w:proofErr w:type="spellStart"/>
+      <w:r>
+        <w:t>Github</w:t>
+      </w:r>
+      <w:proofErr w:type="spellEnd"/>
+    </w:p>
+    <w:p>
+      <w:pPr>
+        <w:pStyle w:val="ListParagraph"/>
+        <w:numPr>
+          <w:ilvl w:val="1"/>
+          <w:numId w:val="11"/>
+        </w:numPr>
+      </w:pPr>
+      <w:r>
+        <w:t xml:space="preserve">After you are finished working, you </w:t>
+      </w:r>
+      <w:r>
+        <w:t>should</w:t>
+      </w:r>
+      <w:r>
+        <w:t xml:space="preserve"> push your changes to </w:t>
+      </w:r>
+      <w:proofErr w:type="spellStart"/>
+      <w:r>
+        <w:t>Github</w:t>
+      </w:r>
+      <w:proofErr w:type="spellEnd"/>
+      <w:r>
+        <w:t xml:space="preserve">. You should have far fewer Push’s than Commits. </w:t>
+      </w:r>
+    </w:p>
+    <w:p>
+      <w:pPr>
+        <w:pStyle w:val="ListParagraph"/>
       </w:pPr>
       <w:bookmarkStart w:id="0" w:name="_GoBack"/>
       <w:bookmarkEnd w:id="0"/>
-      <w:r>
-        <w:t>http://eriqande.github.io/rep-res-web/lectures/conflicts-stashing-remotes.html</w:t>
+    </w:p>
+    <w:p>
+      <w:pPr>
+        <w:pStyle w:val="ListParagraph"/>
+        <w:numPr>
+          <w:ilvl w:val="0"/>
+          <w:numId w:val="11"/>
+        </w:numPr>
+      </w:pPr>
+      <w:r>
+        <w:t>Merge conflicts.</w:t>
+      </w:r>
+    </w:p>
+    <w:p>
+      <w:pPr>
+        <w:pStyle w:val="ListParagraph"/>
+        <w:numPr>
+          <w:ilvl w:val="1"/>
+          <w:numId w:val="11"/>
+        </w:numPr>
+      </w:pPr>
+      <w:proofErr w:type="spellStart"/>
+      <w:r>
+        <w:t>RStudio</w:t>
+      </w:r>
+      <w:proofErr w:type="spellEnd"/>
+      <w:r>
+        <w:t xml:space="preserve"> currently doesn’t provide any tools to help with merge conflicts, so you’ll need to use the command line.</w:t>
+      </w:r>
+    </w:p>
+    <w:p>
+      <w:pPr>
+        <w:pStyle w:val="ListParagraph"/>
+        <w:numPr>
+          <w:ilvl w:val="1"/>
+          <w:numId w:val="11"/>
+        </w:numPr>
+      </w:pPr>
+      <w:r>
+        <w:t xml:space="preserve">For more help, see: Working with Others section of this website: </w:t>
+      </w:r>
+      <w:hyperlink r:id="rId15" w:history="1">
+        <w:r>
+          <w:rPr>
+            <w:rStyle w:val="Hyperlink"/>
+          </w:rPr>
+          <w:t>http://r-pkgs.had.co.nz/git.html</w:t>
+        </w:r>
+      </w:hyperlink>
+      <w:r>
+        <w:t xml:space="preserve"> </w:t>
+      </w:r>
+    </w:p>
+    <w:p/>
+    <w:p/>
+    <w:p/>
+    <w:p>
+      <w:pPr>
+        <w:rPr>
+          <w:b/>
+          <w:u w:val="single"/>
+        </w:rPr>
+      </w:pPr>
+      <w:r>
+        <w:rPr>
+          <w:b/>
+          <w:u w:val="single"/>
+        </w:rPr>
+        <w:t>Useful resources</w:t>
+      </w:r>
+    </w:p>
+    <w:p>
+      <w:pPr>
+        <w:pStyle w:val="ListParagraph"/>
+        <w:numPr>
+          <w:ilvl w:val="0"/>
+          <w:numId w:val="12"/>
+        </w:numPr>
+      </w:pPr>
+      <w:r>
+        <w:t xml:space="preserve">A fantastic, readable overview of how to use </w:t>
+      </w:r>
+      <w:proofErr w:type="spellStart"/>
+      <w:r>
+        <w:t>GitHub</w:t>
+      </w:r>
+      <w:proofErr w:type="spellEnd"/>
+      <w:r>
+        <w:t xml:space="preserve">, </w:t>
+      </w:r>
+      <w:proofErr w:type="spellStart"/>
+      <w:r>
+        <w:t>Git</w:t>
+      </w:r>
+      <w:proofErr w:type="spellEnd"/>
+      <w:r>
+        <w:t>, and R Studio</w:t>
+      </w:r>
+    </w:p>
+    <w:p>
+      <w:pPr>
+        <w:pStyle w:val="ListParagraph"/>
+        <w:numPr>
+          <w:ilvl w:val="1"/>
+          <w:numId w:val="12"/>
+        </w:numPr>
+      </w:pPr>
+      <w:hyperlink r:id="rId16" w:history="1">
+        <w:r>
+          <w:rPr>
+            <w:rStyle w:val="Hyperlink"/>
+          </w:rPr>
+          <w:t>http://r-bio.github.io/intro-git-rstudio/</w:t>
+        </w:r>
+      </w:hyperlink>
+      <w:r>
+        <w:t xml:space="preserve"> </w:t>
+      </w:r>
+    </w:p>
+    <w:p>
+      <w:pPr>
+        <w:pStyle w:val="ListParagraph"/>
+        <w:numPr>
+          <w:ilvl w:val="0"/>
+          <w:numId w:val="12"/>
+        </w:numPr>
+      </w:pPr>
+      <w:r>
+        <w:t xml:space="preserve">Hadley’s guide – good introduction to R Studio and </w:t>
+      </w:r>
+      <w:proofErr w:type="spellStart"/>
+      <w:r>
+        <w:t>Git</w:t>
+      </w:r>
+      <w:proofErr w:type="spellEnd"/>
+      <w:r>
+        <w:t>/</w:t>
+      </w:r>
+      <w:proofErr w:type="spellStart"/>
+      <w:r>
+        <w:t>Github</w:t>
+      </w:r>
+      <w:proofErr w:type="spellEnd"/>
+    </w:p>
+    <w:p>
+      <w:pPr>
+        <w:pStyle w:val="ListParagraph"/>
+        <w:numPr>
+          <w:ilvl w:val="1"/>
+          <w:numId w:val="12"/>
+        </w:numPr>
+      </w:pPr>
+      <w:hyperlink r:id="rId17" w:history="1">
+        <w:r>
+          <w:rPr>
+            <w:rStyle w:val="Hyperlink"/>
+          </w:rPr>
+          <w:t>http://r-pkgs.had.co.nz/git.html</w:t>
+        </w:r>
+      </w:hyperlink>
+      <w:r>
+        <w:t xml:space="preserve"> </w:t>
+      </w:r>
+    </w:p>
+    <w:p>
+      <w:pPr>
+        <w:pStyle w:val="ListParagraph"/>
+        <w:numPr>
+          <w:ilvl w:val="0"/>
+          <w:numId w:val="12"/>
+        </w:numPr>
+      </w:pPr>
+      <w:r>
+        <w:t>General overview of getting R studio set up with version control</w:t>
+      </w:r>
+    </w:p>
+    <w:p>
+      <w:pPr>
+        <w:pStyle w:val="ListParagraph"/>
+        <w:numPr>
+          <w:ilvl w:val="1"/>
+          <w:numId w:val="12"/>
+        </w:numPr>
+      </w:pPr>
+      <w:hyperlink r:id="rId18" w:history="1">
+        <w:r>
+          <w:rPr>
+            <w:rStyle w:val="Hyperlink"/>
+          </w:rPr>
+          <w:t>https://support.rstudio.com/hc/en-us/articles/200532077-Version-Control-with-Git-and-SVN</w:t>
+        </w:r>
+      </w:hyperlink>
+    </w:p>
+    <w:p>
+      <w:pPr>
+        <w:pStyle w:val="ListParagraph"/>
+        <w:numPr>
+          <w:ilvl w:val="1"/>
+          <w:numId w:val="12"/>
+        </w:numPr>
+      </w:pPr>
+      <w:hyperlink r:id="rId19" w:history="1">
+        <w:r>
+          <w:rPr>
+            <w:rStyle w:val="Hyperlink"/>
+          </w:rPr>
+          <w:t>https://www.r-bloggers.com/rstudio-and-github/</w:t>
+        </w:r>
+      </w:hyperlink>
+      <w:r>
+        <w:t xml:space="preserve"> </w:t>
+      </w:r>
+    </w:p>
+    <w:p>
+      <w:pPr>
+        <w:pStyle w:val="ListParagraph"/>
+        <w:numPr>
+          <w:ilvl w:val="0"/>
+          <w:numId w:val="12"/>
+        </w:numPr>
+      </w:pPr>
+      <w:r>
+        <w:t xml:space="preserve">Overview of setup &amp; common ways of using </w:t>
+      </w:r>
+      <w:proofErr w:type="spellStart"/>
+      <w:r>
+        <w:t>git</w:t>
+      </w:r>
+      <w:proofErr w:type="spellEnd"/>
+      <w:r>
+        <w:t xml:space="preserve"> with r studio</w:t>
+      </w:r>
+    </w:p>
+    <w:p>
+      <w:pPr>
+        <w:pStyle w:val="ListParagraph"/>
+        <w:numPr>
+          <w:ilvl w:val="1"/>
+          <w:numId w:val="12"/>
+        </w:numPr>
+      </w:pPr>
+      <w:hyperlink r:id="rId20" w:history="1">
+        <w:r>
+          <w:rPr>
+            <w:rStyle w:val="Hyperlink"/>
+          </w:rPr>
+          <w:t>https://jennybc.github.io/2014-05-12-ubc/ubc-r/session03_git.html</w:t>
+        </w:r>
+      </w:hyperlink>
+      <w:r>
+        <w:t xml:space="preserve"> </w:t>
+      </w:r>
+    </w:p>
+    <w:p>
+      <w:pPr>
+        <w:pStyle w:val="ListParagraph"/>
+        <w:numPr>
+          <w:ilvl w:val="0"/>
+          <w:numId w:val="12"/>
+        </w:numPr>
+      </w:pPr>
+      <w:r>
+        <w:t>Us</w:t>
+      </w:r>
+      <w:r>
+        <w:t>e</w:t>
+      </w:r>
+      <w:r>
+        <w:t xml:space="preserve">ful for considering conflicts. </w:t>
+      </w:r>
+    </w:p>
+    <w:p>
+      <w:pPr>
+        <w:pStyle w:val="ListParagraph"/>
+        <w:numPr>
+          <w:ilvl w:val="1"/>
+          <w:numId w:val="11"/>
+        </w:numPr>
+      </w:pPr>
+      <w:hyperlink r:id="rId21" w:history="1">
+        <w:r>
+          <w:rPr>
+            <w:rStyle w:val="Hyperlink"/>
+          </w:rPr>
+          <w:t>http://eriqande.github.io/rep-res-web/lectures/conflicts-stashing-remotes.html</w:t>
+        </w:r>
+      </w:hyperlink>
+    </w:p>
+    <w:p>
+      <w:pPr>
+        <w:pStyle w:val="ListParagraph"/>
+        <w:numPr>
+          <w:ilvl w:val="0"/>
+          <w:numId w:val="11"/>
+        </w:numPr>
+      </w:pPr>
+      <w:r>
+        <w:t xml:space="preserve">Great graphic showing how </w:t>
+      </w:r>
+      <w:proofErr w:type="spellStart"/>
+      <w:r>
+        <w:t>git</w:t>
+      </w:r>
+      <w:proofErr w:type="spellEnd"/>
+      <w:r>
+        <w:t xml:space="preserve"> works (especially useful for understanding shell commands)</w:t>
+      </w:r>
+    </w:p>
+    <w:p>
+      <w:pPr>
+        <w:pStyle w:val="ListParagraph"/>
+        <w:numPr>
+          <w:ilvl w:val="1"/>
+          <w:numId w:val="11"/>
+        </w:numPr>
+      </w:pPr>
+      <w:hyperlink r:id="rId22" w:history="1">
+        <w:r>
+          <w:rPr>
+            <w:rStyle w:val="Hyperlink"/>
+          </w:rPr>
+          <w:t>https://www.git-tower.com/blog/workflow-of-version-control</w:t>
+        </w:r>
+      </w:hyperlink>
+      <w:r>
+        <w:t xml:space="preserve"> </w:t>
       </w:r>
     </w:p>
     <w:p>
@@ -2476,6 +5105,241 @@
 <file path=word/numbering.xml><?xml version="1.0" encoding="utf-8"?>
 <w:numbering xmlns:wpc="http://schemas.microsoft.com/office/word/2010/wordprocessingCanvas" xmlns:mo="http://schemas.microsoft.com/office/mac/office/2008/main" xmlns:mc="http://schemas.openxmlformats.org/markup-compatibility/2006" xmlns:mv="urn:schemas-microsoft-com:mac:vml" xmlns:o="urn:schemas-microsoft-com:office:office" xmlns:r="http://schemas.openxmlformats.org/officeDocument/2006/relationships" xmlns:m="http://schemas.openxmlformats.org/officeDocument/2006/math" xmlns:v="urn:schemas-microsoft-com:vml" xmlns:wp14="http://schemas.microsoft.com/office/word/2010/wordprocessingDrawing" xmlns:wp="http://schemas.openxmlformats.org/drawingml/2006/wordprocessingDrawing" xmlns:w10="urn:schemas-microsoft-com:office:word" xmlns:w="http://schemas.openxmlformats.org/wordprocessingml/2006/main" xmlns:w14="http://schemas.microsoft.com/office/word/2010/wordml" xmlns:w15="http://schemas.microsoft.com/office/word/2012/wordml" xmlns:wpg="http://schemas.microsoft.com/office/word/2010/wordprocessingGroup" xmlns:wpi="http://schemas.microsoft.com/office/word/2010/wordprocessingInk" xmlns:wne="http://schemas.microsoft.com/office/word/2006/wordml" xmlns:wps="http://schemas.microsoft.com/office/word/2010/wordprocessingShape" mc:Ignorable="w14 w15 wp14">
   <w:abstractNum w:abstractNumId="0">
+    <w:nsid w:val="1D2B20DA"/>
+    <w:multiLevelType w:val="multilevel"/>
+    <w:tmpl w:val="0409001D"/>
+    <w:lvl w:ilvl="0">
+      <w:start w:val="1"/>
+      <w:numFmt w:val="decimal"/>
+      <w:lvlText w:val="%1)"/>
+      <w:lvlJc w:val="left"/>
+      <w:pPr>
+        <w:ind w:left="360" w:hanging="360"/>
+      </w:pPr>
+    </w:lvl>
+    <w:lvl w:ilvl="1">
+      <w:start w:val="1"/>
+      <w:numFmt w:val="lowerLetter"/>
+      <w:lvlText w:val="%2)"/>
+      <w:lvlJc w:val="left"/>
+      <w:pPr>
+        <w:ind w:left="720" w:hanging="360"/>
+      </w:pPr>
+    </w:lvl>
+    <w:lvl w:ilvl="2">
+      <w:start w:val="1"/>
+      <w:numFmt w:val="lowerRoman"/>
+      <w:lvlText w:val="%3)"/>
+      <w:lvlJc w:val="left"/>
+      <w:pPr>
+        <w:ind w:left="1080" w:hanging="360"/>
+      </w:pPr>
+    </w:lvl>
+    <w:lvl w:ilvl="3">
+      <w:start w:val="1"/>
+      <w:numFmt w:val="decimal"/>
+      <w:lvlText w:val="(%4)"/>
+      <w:lvlJc w:val="left"/>
+      <w:pPr>
+        <w:ind w:left="1440" w:hanging="360"/>
+      </w:pPr>
+    </w:lvl>
+    <w:lvl w:ilvl="4">
+      <w:start w:val="1"/>
+      <w:numFmt w:val="lowerLetter"/>
+      <w:lvlText w:val="(%5)"/>
+      <w:lvlJc w:val="left"/>
+      <w:pPr>
+        <w:ind w:left="1800" w:hanging="360"/>
+      </w:pPr>
+    </w:lvl>
+    <w:lvl w:ilvl="5">
+      <w:start w:val="1"/>
+      <w:numFmt w:val="lowerRoman"/>
+      <w:lvlText w:val="(%6)"/>
+      <w:lvlJc w:val="left"/>
+      <w:pPr>
+        <w:ind w:left="2160" w:hanging="360"/>
+      </w:pPr>
+    </w:lvl>
+    <w:lvl w:ilvl="6">
+      <w:start w:val="1"/>
+      <w:numFmt w:val="decimal"/>
+      <w:lvlText w:val="%7."/>
+      <w:lvlJc w:val="left"/>
+      <w:pPr>
+        <w:ind w:left="2520" w:hanging="360"/>
+      </w:pPr>
+    </w:lvl>
+    <w:lvl w:ilvl="7">
+      <w:start w:val="1"/>
+      <w:numFmt w:val="lowerLetter"/>
+      <w:lvlText w:val="%8."/>
+      <w:lvlJc w:val="left"/>
+      <w:pPr>
+        <w:ind w:left="2880" w:hanging="360"/>
+      </w:pPr>
+    </w:lvl>
+    <w:lvl w:ilvl="8">
+      <w:start w:val="1"/>
+      <w:numFmt w:val="lowerRoman"/>
+      <w:lvlText w:val="%9."/>
+      <w:lvlJc w:val="left"/>
+      <w:pPr>
+        <w:ind w:left="3240" w:hanging="360"/>
+      </w:pPr>
+    </w:lvl>
+  </w:abstractNum>
+  <w:abstractNum w:abstractNumId="1">
+    <w:nsid w:val="25E90767"/>
+    <w:multiLevelType w:val="multilevel"/>
+    <w:tmpl w:val="52C4BFF4"/>
+    <w:lvl w:ilvl="0">
+      <w:start w:val="1"/>
+      <w:numFmt w:val="bullet"/>
+      <w:lvlText w:val=""/>
+      <w:lvlJc w:val="left"/>
+      <w:pPr>
+        <w:tabs>
+          <w:tab w:val="num" w:pos="720"/>
+        </w:tabs>
+        <w:ind w:left="720" w:hanging="360"/>
+      </w:pPr>
+      <w:rPr>
+        <w:rFonts w:ascii="Symbol" w:hAnsi="Symbol" w:hint="default"/>
+        <w:sz w:val="20"/>
+      </w:rPr>
+    </w:lvl>
+    <w:lvl w:ilvl="1" w:tentative="1">
+      <w:start w:val="1"/>
+      <w:numFmt w:val="bullet"/>
+      <w:lvlText w:val="o"/>
+      <w:lvlJc w:val="left"/>
+      <w:pPr>
+        <w:tabs>
+          <w:tab w:val="num" w:pos="1440"/>
+        </w:tabs>
+        <w:ind w:left="1440" w:hanging="360"/>
+      </w:pPr>
+      <w:rPr>
+        <w:rFonts w:ascii="Courier New" w:hAnsi="Courier New" w:hint="default"/>
+        <w:sz w:val="20"/>
+      </w:rPr>
+    </w:lvl>
+    <w:lvl w:ilvl="2" w:tentative="1">
+      <w:start w:val="1"/>
+      <w:numFmt w:val="bullet"/>
+      <w:lvlText w:val=""/>
+      <w:lvlJc w:val="left"/>
+      <w:pPr>
+        <w:tabs>
+          <w:tab w:val="num" w:pos="2160"/>
+        </w:tabs>
+        <w:ind w:left="2160" w:hanging="360"/>
+      </w:pPr>
+      <w:rPr>
+        <w:rFonts w:ascii="Wingdings" w:hAnsi="Wingdings" w:hint="default"/>
+        <w:sz w:val="20"/>
+      </w:rPr>
+    </w:lvl>
+    <w:lvl w:ilvl="3" w:tentative="1">
+      <w:start w:val="1"/>
+      <w:numFmt w:val="bullet"/>
+      <w:lvlText w:val=""/>
+      <w:lvlJc w:val="left"/>
+      <w:pPr>
+        <w:tabs>
+          <w:tab w:val="num" w:pos="2880"/>
+        </w:tabs>
+        <w:ind w:left="2880" w:hanging="360"/>
+      </w:pPr>
+      <w:rPr>
+        <w:rFonts w:ascii="Wingdings" w:hAnsi="Wingdings" w:hint="default"/>
+        <w:sz w:val="20"/>
+      </w:rPr>
+    </w:lvl>
+    <w:lvl w:ilvl="4" w:tentative="1">
+      <w:start w:val="1"/>
+      <w:numFmt w:val="bullet"/>
+      <w:lvlText w:val=""/>
+      <w:lvlJc w:val="left"/>
+      <w:pPr>
+        <w:tabs>
+          <w:tab w:val="num" w:pos="3600"/>
+        </w:tabs>
+        <w:ind w:left="3600" w:hanging="360"/>
+      </w:pPr>
+      <w:rPr>
+        <w:rFonts w:ascii="Wingdings" w:hAnsi="Wingdings" w:hint="default"/>
+        <w:sz w:val="20"/>
+      </w:rPr>
+    </w:lvl>
+    <w:lvl w:ilvl="5" w:tentative="1">
+      <w:start w:val="1"/>
+      <w:numFmt w:val="bullet"/>
+      <w:lvlText w:val=""/>
+      <w:lvlJc w:val="left"/>
+      <w:pPr>
+        <w:tabs>
+          <w:tab w:val="num" w:pos="4320"/>
+        </w:tabs>
+        <w:ind w:left="4320" w:hanging="360"/>
+      </w:pPr>
+      <w:rPr>
+        <w:rFonts w:ascii="Wingdings" w:hAnsi="Wingdings" w:hint="default"/>
+        <w:sz w:val="20"/>
+      </w:rPr>
+    </w:lvl>
+    <w:lvl w:ilvl="6" w:tentative="1">
+      <w:start w:val="1"/>
+      <w:numFmt w:val="bullet"/>
+      <w:lvlText w:val=""/>
+      <w:lvlJc w:val="left"/>
+      <w:pPr>
+        <w:tabs>
+          <w:tab w:val="num" w:pos="5040"/>
+        </w:tabs>
+        <w:ind w:left="5040" w:hanging="360"/>
+      </w:pPr>
+      <w:rPr>
+        <w:rFonts w:ascii="Wingdings" w:hAnsi="Wingdings" w:hint="default"/>
+        <w:sz w:val="20"/>
+      </w:rPr>
+    </w:lvl>
+    <w:lvl w:ilvl="7" w:tentative="1">
+      <w:start w:val="1"/>
+      <w:numFmt w:val="bullet"/>
+      <w:lvlText w:val=""/>
+      <w:lvlJc w:val="left"/>
+      <w:pPr>
+        <w:tabs>
+          <w:tab w:val="num" w:pos="5760"/>
+        </w:tabs>
+        <w:ind w:left="5760" w:hanging="360"/>
+      </w:pPr>
+      <w:rPr>
+        <w:rFonts w:ascii="Wingdings" w:hAnsi="Wingdings" w:hint="default"/>
+        <w:sz w:val="20"/>
+      </w:rPr>
+    </w:lvl>
+    <w:lvl w:ilvl="8" w:tentative="1">
+      <w:start w:val="1"/>
+      <w:numFmt w:val="bullet"/>
+      <w:lvlText w:val=""/>
+      <w:lvlJc w:val="left"/>
+      <w:pPr>
+        <w:tabs>
+          <w:tab w:val="num" w:pos="6480"/>
+        </w:tabs>
+        <w:ind w:left="6480" w:hanging="360"/>
+      </w:pPr>
+      <w:rPr>
+        <w:rFonts w:ascii="Wingdings" w:hAnsi="Wingdings" w:hint="default"/>
+        <w:sz w:val="20"/>
+      </w:rPr>
+    </w:lvl>
+  </w:abstractNum>
+  <w:abstractNum w:abstractNumId="2">
     <w:nsid w:val="26E13450"/>
     <w:multiLevelType w:val="multilevel"/>
     <w:tmpl w:val="0409001D"/>
@@ -2561,7 +5425,7 @@
       </w:pPr>
     </w:lvl>
   </w:abstractNum>
-  <w:abstractNum w:abstractNumId="1">
+  <w:abstractNum w:abstractNumId="3">
     <w:nsid w:val="2A0945F9"/>
     <w:multiLevelType w:val="multilevel"/>
     <w:tmpl w:val="0409001D"/>
@@ -2647,7 +5511,7 @@
       </w:pPr>
     </w:lvl>
   </w:abstractNum>
-  <w:abstractNum w:abstractNumId="2">
+  <w:abstractNum w:abstractNumId="4">
     <w:nsid w:val="2BF460E9"/>
     <w:multiLevelType w:val="multilevel"/>
     <w:tmpl w:val="0409001D"/>
@@ -2733,7 +5597,120 @@
       </w:pPr>
     </w:lvl>
   </w:abstractNum>
-  <w:abstractNum w:abstractNumId="3">
+  <w:abstractNum w:abstractNumId="5">
+    <w:nsid w:val="3AD715AE"/>
+    <w:multiLevelType w:val="hybridMultilevel"/>
+    <w:tmpl w:val="DB7221C0"/>
+    <w:lvl w:ilvl="0" w:tplc="04090001">
+      <w:start w:val="1"/>
+      <w:numFmt w:val="bullet"/>
+      <w:lvlText w:val=""/>
+      <w:lvlJc w:val="left"/>
+      <w:pPr>
+        <w:ind w:left="720" w:hanging="360"/>
+      </w:pPr>
+      <w:rPr>
+        <w:rFonts w:ascii="Symbol" w:hAnsi="Symbol" w:hint="default"/>
+      </w:rPr>
+    </w:lvl>
+    <w:lvl w:ilvl="1" w:tplc="04090003" w:tentative="1">
+      <w:start w:val="1"/>
+      <w:numFmt w:val="bullet"/>
+      <w:lvlText w:val="o"/>
+      <w:lvlJc w:val="left"/>
+      <w:pPr>
+        <w:ind w:left="1440" w:hanging="360"/>
+      </w:pPr>
+      <w:rPr>
+        <w:rFonts w:ascii="Courier New" w:hAnsi="Courier New" w:cs="Courier New" w:hint="default"/>
+      </w:rPr>
+    </w:lvl>
+    <w:lvl w:ilvl="2" w:tplc="04090005" w:tentative="1">
+      <w:start w:val="1"/>
+      <w:numFmt w:val="bullet"/>
+      <w:lvlText w:val=""/>
+      <w:lvlJc w:val="left"/>
+      <w:pPr>
+        <w:ind w:left="2160" w:hanging="360"/>
+      </w:pPr>
+      <w:rPr>
+        <w:rFonts w:ascii="Wingdings" w:hAnsi="Wingdings" w:hint="default"/>
+      </w:rPr>
+    </w:lvl>
+    <w:lvl w:ilvl="3" w:tplc="04090001" w:tentative="1">
+      <w:start w:val="1"/>
+      <w:numFmt w:val="bullet"/>
+      <w:lvlText w:val=""/>
+      <w:lvlJc w:val="left"/>
+      <w:pPr>
+        <w:ind w:left="2880" w:hanging="360"/>
+      </w:pPr>
+      <w:rPr>
+        <w:rFonts w:ascii="Symbol" w:hAnsi="Symbol" w:hint="default"/>
+      </w:rPr>
+    </w:lvl>
+    <w:lvl w:ilvl="4" w:tplc="04090003" w:tentative="1">
+      <w:start w:val="1"/>
+      <w:numFmt w:val="bullet"/>
+      <w:lvlText w:val="o"/>
+      <w:lvlJc w:val="left"/>
+      <w:pPr>
+        <w:ind w:left="3600" w:hanging="360"/>
+      </w:pPr>
+      <w:rPr>
+        <w:rFonts w:ascii="Courier New" w:hAnsi="Courier New" w:cs="Courier New" w:hint="default"/>
+      </w:rPr>
+    </w:lvl>
+    <w:lvl w:ilvl="5" w:tplc="04090005" w:tentative="1">
+      <w:start w:val="1"/>
+      <w:numFmt w:val="bullet"/>
+      <w:lvlText w:val=""/>
+      <w:lvlJc w:val="left"/>
+      <w:pPr>
+        <w:ind w:left="4320" w:hanging="360"/>
+      </w:pPr>
+      <w:rPr>
+        <w:rFonts w:ascii="Wingdings" w:hAnsi="Wingdings" w:hint="default"/>
+      </w:rPr>
+    </w:lvl>
+    <w:lvl w:ilvl="6" w:tplc="04090001" w:tentative="1">
+      <w:start w:val="1"/>
+      <w:numFmt w:val="bullet"/>
+      <w:lvlText w:val=""/>
+      <w:lvlJc w:val="left"/>
+      <w:pPr>
+        <w:ind w:left="5040" w:hanging="360"/>
+      </w:pPr>
+      <w:rPr>
+        <w:rFonts w:ascii="Symbol" w:hAnsi="Symbol" w:hint="default"/>
+      </w:rPr>
+    </w:lvl>
+    <w:lvl w:ilvl="7" w:tplc="04090003" w:tentative="1">
+      <w:start w:val="1"/>
+      <w:numFmt w:val="bullet"/>
+      <w:lvlText w:val="o"/>
+      <w:lvlJc w:val="left"/>
+      <w:pPr>
+        <w:ind w:left="5760" w:hanging="360"/>
+      </w:pPr>
+      <w:rPr>
+        <w:rFonts w:ascii="Courier New" w:hAnsi="Courier New" w:cs="Courier New" w:hint="default"/>
+      </w:rPr>
+    </w:lvl>
+    <w:lvl w:ilvl="8" w:tplc="04090005" w:tentative="1">
+      <w:start w:val="1"/>
+      <w:numFmt w:val="bullet"/>
+      <w:lvlText w:val=""/>
+      <w:lvlJc w:val="left"/>
+      <w:pPr>
+        <w:ind w:left="6480" w:hanging="360"/>
+      </w:pPr>
+      <w:rPr>
+        <w:rFonts w:ascii="Wingdings" w:hAnsi="Wingdings" w:hint="default"/>
+      </w:rPr>
+    </w:lvl>
+  </w:abstractNum>
+  <w:abstractNum w:abstractNumId="6">
     <w:nsid w:val="454F36E0"/>
     <w:multiLevelType w:val="multilevel"/>
     <w:tmpl w:val="0409001D"/>
@@ -2819,7 +5796,93 @@
       </w:pPr>
     </w:lvl>
   </w:abstractNum>
-  <w:abstractNum w:abstractNumId="4">
+  <w:abstractNum w:abstractNumId="7">
+    <w:nsid w:val="49D07FDA"/>
+    <w:multiLevelType w:val="multilevel"/>
+    <w:tmpl w:val="0409001D"/>
+    <w:lvl w:ilvl="0">
+      <w:start w:val="1"/>
+      <w:numFmt w:val="decimal"/>
+      <w:lvlText w:val="%1)"/>
+      <w:lvlJc w:val="left"/>
+      <w:pPr>
+        <w:ind w:left="360" w:hanging="360"/>
+      </w:pPr>
+    </w:lvl>
+    <w:lvl w:ilvl="1">
+      <w:start w:val="1"/>
+      <w:numFmt w:val="lowerLetter"/>
+      <w:lvlText w:val="%2)"/>
+      <w:lvlJc w:val="left"/>
+      <w:pPr>
+        <w:ind w:left="720" w:hanging="360"/>
+      </w:pPr>
+    </w:lvl>
+    <w:lvl w:ilvl="2">
+      <w:start w:val="1"/>
+      <w:numFmt w:val="lowerRoman"/>
+      <w:lvlText w:val="%3)"/>
+      <w:lvlJc w:val="left"/>
+      <w:pPr>
+        <w:ind w:left="1080" w:hanging="360"/>
+      </w:pPr>
+    </w:lvl>
+    <w:lvl w:ilvl="3">
+      <w:start w:val="1"/>
+      <w:numFmt w:val="decimal"/>
+      <w:lvlText w:val="(%4)"/>
+      <w:lvlJc w:val="left"/>
+      <w:pPr>
+        <w:ind w:left="1440" w:hanging="360"/>
+      </w:pPr>
+    </w:lvl>
+    <w:lvl w:ilvl="4">
+      <w:start w:val="1"/>
+      <w:numFmt w:val="lowerLetter"/>
+      <w:lvlText w:val="(%5)"/>
+      <w:lvlJc w:val="left"/>
+      <w:pPr>
+        <w:ind w:left="1800" w:hanging="360"/>
+      </w:pPr>
+    </w:lvl>
+    <w:lvl w:ilvl="5">
+      <w:start w:val="1"/>
+      <w:numFmt w:val="lowerRoman"/>
+      <w:lvlText w:val="(%6)"/>
+      <w:lvlJc w:val="left"/>
+      <w:pPr>
+        <w:ind w:left="2160" w:hanging="360"/>
+      </w:pPr>
+    </w:lvl>
+    <w:lvl w:ilvl="6">
+      <w:start w:val="1"/>
+      <w:numFmt w:val="decimal"/>
+      <w:lvlText w:val="%7."/>
+      <w:lvlJc w:val="left"/>
+      <w:pPr>
+        <w:ind w:left="2520" w:hanging="360"/>
+      </w:pPr>
+    </w:lvl>
+    <w:lvl w:ilvl="7">
+      <w:start w:val="1"/>
+      <w:numFmt w:val="lowerLetter"/>
+      <w:lvlText w:val="%8."/>
+      <w:lvlJc w:val="left"/>
+      <w:pPr>
+        <w:ind w:left="2880" w:hanging="360"/>
+      </w:pPr>
+    </w:lvl>
+    <w:lvl w:ilvl="8">
+      <w:start w:val="1"/>
+      <w:numFmt w:val="lowerRoman"/>
+      <w:lvlText w:val="%9."/>
+      <w:lvlJc w:val="left"/>
+      <w:pPr>
+        <w:ind w:left="3240" w:hanging="360"/>
+      </w:pPr>
+    </w:lvl>
+  </w:abstractNum>
+  <w:abstractNum w:abstractNumId="8">
     <w:nsid w:val="51655F1D"/>
     <w:multiLevelType w:val="hybridMultilevel"/>
     <w:tmpl w:val="6E7E4078"/>
@@ -2932,7 +5995,7 @@
       </w:rPr>
     </w:lvl>
   </w:abstractNum>
-  <w:abstractNum w:abstractNumId="5">
+  <w:abstractNum w:abstractNumId="9">
     <w:nsid w:val="5215329A"/>
     <w:multiLevelType w:val="multilevel"/>
     <w:tmpl w:val="EB689636"/>
@@ -3045,7 +6108,156 @@
       </w:pPr>
     </w:lvl>
   </w:abstractNum>
-  <w:abstractNum w:abstractNumId="6">
+  <w:abstractNum w:abstractNumId="10">
+    <w:nsid w:val="58591D7B"/>
+    <w:multiLevelType w:val="multilevel"/>
+    <w:tmpl w:val="68EC81E0"/>
+    <w:lvl w:ilvl="0">
+      <w:start w:val="1"/>
+      <w:numFmt w:val="bullet"/>
+      <w:lvlText w:val=""/>
+      <w:lvlJc w:val="left"/>
+      <w:pPr>
+        <w:tabs>
+          <w:tab w:val="num" w:pos="720"/>
+        </w:tabs>
+        <w:ind w:left="720" w:hanging="360"/>
+      </w:pPr>
+      <w:rPr>
+        <w:rFonts w:ascii="Symbol" w:hAnsi="Symbol" w:hint="default"/>
+        <w:sz w:val="20"/>
+      </w:rPr>
+    </w:lvl>
+    <w:lvl w:ilvl="1" w:tentative="1">
+      <w:start w:val="1"/>
+      <w:numFmt w:val="bullet"/>
+      <w:lvlText w:val="o"/>
+      <w:lvlJc w:val="left"/>
+      <w:pPr>
+        <w:tabs>
+          <w:tab w:val="num" w:pos="1440"/>
+        </w:tabs>
+        <w:ind w:left="1440" w:hanging="360"/>
+      </w:pPr>
+      <w:rPr>
+        <w:rFonts w:ascii="Courier New" w:hAnsi="Courier New" w:hint="default"/>
+        <w:sz w:val="20"/>
+      </w:rPr>
+    </w:lvl>
+    <w:lvl w:ilvl="2" w:tentative="1">
+      <w:start w:val="1"/>
+      <w:numFmt w:val="bullet"/>
+      <w:lvlText w:val=""/>
+      <w:lvlJc w:val="left"/>
+      <w:pPr>
+        <w:tabs>
+          <w:tab w:val="num" w:pos="2160"/>
+        </w:tabs>
+        <w:ind w:left="2160" w:hanging="360"/>
+      </w:pPr>
+      <w:rPr>
+        <w:rFonts w:ascii="Wingdings" w:hAnsi="Wingdings" w:hint="default"/>
+        <w:sz w:val="20"/>
+      </w:rPr>
+    </w:lvl>
+    <w:lvl w:ilvl="3" w:tentative="1">
+      <w:start w:val="1"/>
+      <w:numFmt w:val="bullet"/>
+      <w:lvlText w:val=""/>
+      <w:lvlJc w:val="left"/>
+      <w:pPr>
+        <w:tabs>
+          <w:tab w:val="num" w:pos="2880"/>
+        </w:tabs>
+        <w:ind w:left="2880" w:hanging="360"/>
+      </w:pPr>
+      <w:rPr>
+        <w:rFonts w:ascii="Wingdings" w:hAnsi="Wingdings" w:hint="default"/>
+        <w:sz w:val="20"/>
+      </w:rPr>
+    </w:lvl>
+    <w:lvl w:ilvl="4" w:tentative="1">
+      <w:start w:val="1"/>
+      <w:numFmt w:val="bullet"/>
+      <w:lvlText w:val=""/>
+      <w:lvlJc w:val="left"/>
+      <w:pPr>
+        <w:tabs>
+          <w:tab w:val="num" w:pos="3600"/>
+        </w:tabs>
+        <w:ind w:left="3600" w:hanging="360"/>
+      </w:pPr>
+      <w:rPr>
+        <w:rFonts w:ascii="Wingdings" w:hAnsi="Wingdings" w:hint="default"/>
+        <w:sz w:val="20"/>
+      </w:rPr>
+    </w:lvl>
+    <w:lvl w:ilvl="5" w:tentative="1">
+      <w:start w:val="1"/>
+      <w:numFmt w:val="bullet"/>
+      <w:lvlText w:val=""/>
+      <w:lvlJc w:val="left"/>
+      <w:pPr>
+        <w:tabs>
+          <w:tab w:val="num" w:pos="4320"/>
+        </w:tabs>
+        <w:ind w:left="4320" w:hanging="360"/>
+      </w:pPr>
+      <w:rPr>
+        <w:rFonts w:ascii="Wingdings" w:hAnsi="Wingdings" w:hint="default"/>
+        <w:sz w:val="20"/>
+      </w:rPr>
+    </w:lvl>
+    <w:lvl w:ilvl="6" w:tentative="1">
+      <w:start w:val="1"/>
+      <w:numFmt w:val="bullet"/>
+      <w:lvlText w:val=""/>
+      <w:lvlJc w:val="left"/>
+      <w:pPr>
+        <w:tabs>
+          <w:tab w:val="num" w:pos="5040"/>
+        </w:tabs>
+        <w:ind w:left="5040" w:hanging="360"/>
+      </w:pPr>
+      <w:rPr>
+        <w:rFonts w:ascii="Wingdings" w:hAnsi="Wingdings" w:hint="default"/>
+        <w:sz w:val="20"/>
+      </w:rPr>
+    </w:lvl>
+    <w:lvl w:ilvl="7" w:tentative="1">
+      <w:start w:val="1"/>
+      <w:numFmt w:val="bullet"/>
+      <w:lvlText w:val=""/>
+      <w:lvlJc w:val="left"/>
+      <w:pPr>
+        <w:tabs>
+          <w:tab w:val="num" w:pos="5760"/>
+        </w:tabs>
+        <w:ind w:left="5760" w:hanging="360"/>
+      </w:pPr>
+      <w:rPr>
+        <w:rFonts w:ascii="Wingdings" w:hAnsi="Wingdings" w:hint="default"/>
+        <w:sz w:val="20"/>
+      </w:rPr>
+    </w:lvl>
+    <w:lvl w:ilvl="8" w:tentative="1">
+      <w:start w:val="1"/>
+      <w:numFmt w:val="bullet"/>
+      <w:lvlText w:val=""/>
+      <w:lvlJc w:val="left"/>
+      <w:pPr>
+        <w:tabs>
+          <w:tab w:val="num" w:pos="6480"/>
+        </w:tabs>
+        <w:ind w:left="6480" w:hanging="360"/>
+      </w:pPr>
+      <w:rPr>
+        <w:rFonts w:ascii="Wingdings" w:hAnsi="Wingdings" w:hint="default"/>
+        <w:sz w:val="20"/>
+      </w:rPr>
+    </w:lvl>
+  </w:abstractNum>
+  <w:abstractNum w:abstractNumId="11">
     <w:nsid w:val="6A4D4DAD"/>
     <w:multiLevelType w:val="multilevel"/>
     <w:tmpl w:val="0409001D"/>
@@ -3131,7 +6343,7 @@
       </w:pPr>
     </w:lvl>
   </w:abstractNum>
-  <w:abstractNum w:abstractNumId="7">
+  <w:abstractNum w:abstractNumId="12">
     <w:nsid w:val="77293A75"/>
     <w:multiLevelType w:val="multilevel"/>
     <w:tmpl w:val="0409001D"/>
@@ -3217,7 +6429,242 @@
       </w:pPr>
     </w:lvl>
   </w:abstractNum>
-  <w:abstractNum w:abstractNumId="8">
+  <w:abstractNum w:abstractNumId="13">
+    <w:nsid w:val="77670BEB"/>
+    <w:multiLevelType w:val="multilevel"/>
+    <w:tmpl w:val="0409001D"/>
+    <w:lvl w:ilvl="0">
+      <w:start w:val="1"/>
+      <w:numFmt w:val="decimal"/>
+      <w:lvlText w:val="%1)"/>
+      <w:lvlJc w:val="left"/>
+      <w:pPr>
+        <w:ind w:left="360" w:hanging="360"/>
+      </w:pPr>
+    </w:lvl>
+    <w:lvl w:ilvl="1">
+      <w:start w:val="1"/>
+      <w:numFmt w:val="lowerLetter"/>
+      <w:lvlText w:val="%2)"/>
+      <w:lvlJc w:val="left"/>
+      <w:pPr>
+        <w:ind w:left="720" w:hanging="360"/>
+      </w:pPr>
+    </w:lvl>
+    <w:lvl w:ilvl="2">
+      <w:start w:val="1"/>
+      <w:numFmt w:val="lowerRoman"/>
+      <w:lvlText w:val="%3)"/>
+      <w:lvlJc w:val="left"/>
+      <w:pPr>
+        <w:ind w:left="1080" w:hanging="360"/>
+      </w:pPr>
+    </w:lvl>
+    <w:lvl w:ilvl="3">
+      <w:start w:val="1"/>
+      <w:numFmt w:val="decimal"/>
+      <w:lvlText w:val="(%4)"/>
+      <w:lvlJc w:val="left"/>
+      <w:pPr>
+        <w:ind w:left="1440" w:hanging="360"/>
+      </w:pPr>
+    </w:lvl>
+    <w:lvl w:ilvl="4">
+      <w:start w:val="1"/>
+      <w:numFmt w:val="lowerLetter"/>
+      <w:lvlText w:val="(%5)"/>
+      <w:lvlJc w:val="left"/>
+      <w:pPr>
+        <w:ind w:left="1800" w:hanging="360"/>
+      </w:pPr>
+    </w:lvl>
+    <w:lvl w:ilvl="5">
+      <w:start w:val="1"/>
+      <w:numFmt w:val="lowerRoman"/>
+      <w:lvlText w:val="(%6)"/>
+      <w:lvlJc w:val="left"/>
+      <w:pPr>
+        <w:ind w:left="2160" w:hanging="360"/>
+      </w:pPr>
+    </w:lvl>
+    <w:lvl w:ilvl="6">
+      <w:start w:val="1"/>
+      <w:numFmt w:val="decimal"/>
+      <w:lvlText w:val="%7."/>
+      <w:lvlJc w:val="left"/>
+      <w:pPr>
+        <w:ind w:left="2520" w:hanging="360"/>
+      </w:pPr>
+    </w:lvl>
+    <w:lvl w:ilvl="7">
+      <w:start w:val="1"/>
+      <w:numFmt w:val="lowerLetter"/>
+      <w:lvlText w:val="%8."/>
+      <w:lvlJc w:val="left"/>
+      <w:pPr>
+        <w:ind w:left="2880" w:hanging="360"/>
+      </w:pPr>
+    </w:lvl>
+    <w:lvl w:ilvl="8">
+      <w:start w:val="1"/>
+      <w:numFmt w:val="lowerRoman"/>
+      <w:lvlText w:val="%9."/>
+      <w:lvlJc w:val="left"/>
+      <w:pPr>
+        <w:ind w:left="3240" w:hanging="360"/>
+      </w:pPr>
+    </w:lvl>
+  </w:abstractNum>
+  <w:abstractNum w:abstractNumId="14">
+    <w:nsid w:val="782A3484"/>
+    <w:multiLevelType w:val="multilevel"/>
+    <w:tmpl w:val="E4507CE4"/>
+    <w:lvl w:ilvl="0">
+      <w:start w:val="1"/>
+      <w:numFmt w:val="bullet"/>
+      <w:lvlText w:val=""/>
+      <w:lvlJc w:val="left"/>
+      <w:pPr>
+        <w:tabs>
+          <w:tab w:val="num" w:pos="720"/>
+        </w:tabs>
+        <w:ind w:left="720" w:hanging="360"/>
+      </w:pPr>
+      <w:rPr>
+        <w:rFonts w:ascii="Symbol" w:hAnsi="Symbol" w:hint="default"/>
+        <w:sz w:val="20"/>
+      </w:rPr>
+    </w:lvl>
+    <w:lvl w:ilvl="1" w:tentative="1">
+      <w:start w:val="1"/>
+      <w:numFmt w:val="bullet"/>
+      <w:lvlText w:val="o"/>
+      <w:lvlJc w:val="left"/>
+      <w:pPr>
+        <w:tabs>
+          <w:tab w:val="num" w:pos="1440"/>
+        </w:tabs>
+        <w:ind w:left="1440" w:hanging="360"/>
+      </w:pPr>
+      <w:rPr>
+        <w:rFonts w:ascii="Courier New" w:hAnsi="Courier New" w:hint="default"/>
+        <w:sz w:val="20"/>
+      </w:rPr>
+    </w:lvl>
+    <w:lvl w:ilvl="2" w:tentative="1">
+      <w:start w:val="1"/>
+      <w:numFmt w:val="bullet"/>
+      <w:lvlText w:val=""/>
+      <w:lvlJc w:val="left"/>
+      <w:pPr>
+        <w:tabs>
+          <w:tab w:val="num" w:pos="2160"/>
+        </w:tabs>
+        <w:ind w:left="2160" w:hanging="360"/>
+      </w:pPr>
+      <w:rPr>
+        <w:rFonts w:ascii="Wingdings" w:hAnsi="Wingdings" w:hint="default"/>
+        <w:sz w:val="20"/>
+      </w:rPr>
+    </w:lvl>
+    <w:lvl w:ilvl="3" w:tentative="1">
+      <w:start w:val="1"/>
+      <w:numFmt w:val="bullet"/>
+      <w:lvlText w:val=""/>
+      <w:lvlJc w:val="left"/>
+      <w:pPr>
+        <w:tabs>
+          <w:tab w:val="num" w:pos="2880"/>
+        </w:tabs>
+        <w:ind w:left="2880" w:hanging="360"/>
+      </w:pPr>
+      <w:rPr>
+        <w:rFonts w:ascii="Wingdings" w:hAnsi="Wingdings" w:hint="default"/>
+        <w:sz w:val="20"/>
+      </w:rPr>
+    </w:lvl>
+    <w:lvl w:ilvl="4" w:tentative="1">
+      <w:start w:val="1"/>
+      <w:numFmt w:val="bullet"/>
+      <w:lvlText w:val=""/>
+      <w:lvlJc w:val="left"/>
+      <w:pPr>
+        <w:tabs>
+          <w:tab w:val="num" w:pos="3600"/>
+        </w:tabs>
+        <w:ind w:left="3600" w:hanging="360"/>
+      </w:pPr>
+      <w:rPr>
+        <w:rFonts w:ascii="Wingdings" w:hAnsi="Wingdings" w:hint="default"/>
+        <w:sz w:val="20"/>
+      </w:rPr>
+    </w:lvl>
+    <w:lvl w:ilvl="5" w:tentative="1">
+      <w:start w:val="1"/>
+      <w:numFmt w:val="bullet"/>
+      <w:lvlText w:val=""/>
+      <w:lvlJc w:val="left"/>
+      <w:pPr>
+        <w:tabs>
+          <w:tab w:val="num" w:pos="4320"/>
+        </w:tabs>
+        <w:ind w:left="4320" w:hanging="360"/>
+      </w:pPr>
+      <w:rPr>
+        <w:rFonts w:ascii="Wingdings" w:hAnsi="Wingdings" w:hint="default"/>
+        <w:sz w:val="20"/>
+      </w:rPr>
+    </w:lvl>
+    <w:lvl w:ilvl="6" w:tentative="1">
+      <w:start w:val="1"/>
+      <w:numFmt w:val="bullet"/>
+      <w:lvlText w:val=""/>
+      <w:lvlJc w:val="left"/>
+      <w:pPr>
+        <w:tabs>
+          <w:tab w:val="num" w:pos="5040"/>
+        </w:tabs>
+        <w:ind w:left="5040" w:hanging="360"/>
+      </w:pPr>
+      <w:rPr>
+        <w:rFonts w:ascii="Wingdings" w:hAnsi="Wingdings" w:hint="default"/>
+        <w:sz w:val="20"/>
+      </w:rPr>
+    </w:lvl>
+    <w:lvl w:ilvl="7" w:tentative="1">
+      <w:start w:val="1"/>
+      <w:numFmt w:val="bullet"/>
+      <w:lvlText w:val=""/>
+      <w:lvlJc w:val="left"/>
+      <w:pPr>
+        <w:tabs>
+          <w:tab w:val="num" w:pos="5760"/>
+        </w:tabs>
+        <w:ind w:left="5760" w:hanging="360"/>
+      </w:pPr>
+      <w:rPr>
+        <w:rFonts w:ascii="Wingdings" w:hAnsi="Wingdings" w:hint="default"/>
+        <w:sz w:val="20"/>
+      </w:rPr>
+    </w:lvl>
+    <w:lvl w:ilvl="8" w:tentative="1">
+      <w:start w:val="1"/>
+      <w:numFmt w:val="bullet"/>
+      <w:lvlText w:val=""/>
+      <w:lvlJc w:val="left"/>
+      <w:pPr>
+        <w:tabs>
+          <w:tab w:val="num" w:pos="6480"/>
+        </w:tabs>
+        <w:ind w:left="6480" w:hanging="360"/>
+      </w:pPr>
+      <w:rPr>
+        <w:rFonts w:ascii="Wingdings" w:hAnsi="Wingdings" w:hint="default"/>
+        <w:sz w:val="20"/>
+      </w:rPr>
+    </w:lvl>
+  </w:abstractNum>
+  <w:abstractNum w:abstractNumId="15">
     <w:nsid w:val="7AE32449"/>
     <w:multiLevelType w:val="hybridMultilevel"/>
     <w:tmpl w:val="935829BA"/>
@@ -3304,31 +6751,52 @@
     </w:lvl>
   </w:abstractNum>
   <w:num w:numId="1">
+    <w:abstractNumId w:val="11"/>
+  </w:num>
+  <w:num w:numId="2">
+    <w:abstractNumId w:val="4"/>
+  </w:num>
+  <w:num w:numId="3">
+    <w:abstractNumId w:val="15"/>
+  </w:num>
+  <w:num w:numId="4">
+    <w:abstractNumId w:val="3"/>
+  </w:num>
+  <w:num w:numId="5">
+    <w:abstractNumId w:val="2"/>
+  </w:num>
+  <w:num w:numId="6">
+    <w:abstractNumId w:val="9"/>
+  </w:num>
+  <w:num w:numId="7">
+    <w:abstractNumId w:val="12"/>
+  </w:num>
+  <w:num w:numId="8">
+    <w:abstractNumId w:val="8"/>
+  </w:num>
+  <w:num w:numId="9">
     <w:abstractNumId w:val="6"/>
   </w:num>
-  <w:num w:numId="2">
-    <w:abstractNumId w:val="2"/>
+  <w:num w:numId="10">
+    <w:abstractNumId w:val="7"/>
   </w:num>
-  <w:num w:numId="3">
-    <w:abstractNumId w:val="8"/>
-  </w:num>
-  <w:num w:numId="4">
-    <w:abstractNumId w:val="1"/>
-  </w:num>
-  <w:num w:numId="5">
+  <w:num w:numId="11">
     <w:abstractNumId w:val="0"/>
   </w:num>
-  <w:num w:numId="6">
+  <w:num w:numId="12">
+    <w:abstractNumId w:val="13"/>
+  </w:num>
+  <w:num w:numId="13">
     <w:abstractNumId w:val="5"/>
   </w:num>
-  <w:num w:numId="7">
-    <w:abstractNumId w:val="7"/>
+  <w:num w:numId="14">
+    <w:abstractNumId w:val="14"/>
   </w:num>
-  <w:num w:numId="8">
-    <w:abstractNumId w:val="4"/>
+  <w:num w:numId="15">
+    <w:abstractNumId w:val="10"/>
   </w:num>
-  <w:num w:numId="9">
-    <w:abstractNumId w:val="3"/>
+  <w:num w:numId="16">
+    <w:abstractNumId w:val="1"/>
   </w:num>
 </w:numbering>
 </file>
@@ -3740,7 +7208,6 @@
   <w:style w:type="character" w:default="1" w:styleId="DefaultParagraphFont">
     <w:name w:val="Default Paragraph Font"/>
     <w:uiPriority w:val="1"/>
-    <w:semiHidden/>
     <w:unhideWhenUsed/>
   </w:style>
   <w:style w:type="table" w:default="1" w:styleId="TableNormal">
@@ -3797,6 +7264,11 @@
       <w:color w:val="0000FF" w:themeColor="hyperlink"/>
       <w:u w:val="single"/>
     </w:rPr>
+  </w:style>
+  <w:style w:type="character" w:customStyle="1" w:styleId="apple-converted-space">
+    <w:name w:val="apple-converted-space"/>
+    <w:basedOn w:val="DefaultParagraphFont"/>
+    <w:rsid w:val="00293110"/>
   </w:style>
 </w:styles>
 </file>

</xml_diff>